<commit_message>
added notes for lecture 3
</commit_message>
<xml_diff>
--- a/IN4120 exam notes.docx
+++ b/IN4120 exam notes.docx
@@ -235,7 +235,15 @@
         </w:numPr>
       </w:pPr>
       <w:r>
-        <w:t>This list is sorted by docID.</w:t>
+        <w:t xml:space="preserve">This list is sorted by </w:t>
+      </w:r>
+      <w:proofErr w:type="spellStart"/>
+      <w:r>
+        <w:t>docID</w:t>
+      </w:r>
+      <w:proofErr w:type="spellEnd"/>
+      <w:r>
+        <w:t>.</w:t>
       </w:r>
     </w:p>
     <w:p>
@@ -247,7 +255,15 @@
         </w:numPr>
       </w:pPr>
       <w:r>
-        <w:t xml:space="preserve">Identify each document by docID, a </w:t>
+        <w:t xml:space="preserve">Identify each document by </w:t>
+      </w:r>
+      <w:proofErr w:type="spellStart"/>
+      <w:r>
+        <w:t>docID</w:t>
+      </w:r>
+      <w:proofErr w:type="spellEnd"/>
+      <w:r>
+        <w:t xml:space="preserve">, a </w:t>
       </w:r>
       <w:r>
         <w:t>document</w:t>
@@ -460,7 +476,15 @@
         </w:numPr>
       </w:pPr>
       <w:r>
-        <w:t>Sort by terms and then by docID.</w:t>
+        <w:t xml:space="preserve">Sort by terms and then by </w:t>
+      </w:r>
+      <w:proofErr w:type="spellStart"/>
+      <w:r>
+        <w:t>docID</w:t>
+      </w:r>
+      <w:proofErr w:type="spellEnd"/>
+      <w:r>
+        <w:t>.</w:t>
       </w:r>
     </w:p>
     <w:p/>
@@ -1186,7 +1210,15 @@
         <w:t>Stanford</w:t>
       </w:r>
       <w:r>
-        <w:t xml:space="preserve"> university palo alto’’ can be broken into the </w:t>
+        <w:t xml:space="preserve"> university </w:t>
+      </w:r>
+      <w:proofErr w:type="spellStart"/>
+      <w:r>
+        <w:t>palo</w:t>
+      </w:r>
+      <w:proofErr w:type="spellEnd"/>
+      <w:r>
+        <w:t xml:space="preserve"> alto’’ can be broken into the </w:t>
       </w:r>
       <w:r>
         <w:t>Boolean</w:t>
@@ -1219,16 +1251,32 @@
         <w:rPr>
           <w:b/>
         </w:rPr>
-        <w:t>university palo</w:t>
-      </w:r>
+        <w:t xml:space="preserve">university </w:t>
+      </w:r>
+      <w:proofErr w:type="spellStart"/>
+      <w:r>
+        <w:rPr>
+          <w:b/>
+        </w:rPr>
+        <w:t>palo</w:t>
+      </w:r>
+      <w:proofErr w:type="spellEnd"/>
       <w:r>
         <w:t xml:space="preserve"> AND </w:t>
       </w:r>
-      <w:r>
-        <w:rPr>
-          <w:b/>
-        </w:rPr>
-        <w:t>palo alto</w:t>
+      <w:proofErr w:type="spellStart"/>
+      <w:r>
+        <w:rPr>
+          <w:b/>
+        </w:rPr>
+        <w:t>palo</w:t>
+      </w:r>
+      <w:proofErr w:type="spellEnd"/>
+      <w:r>
+        <w:rPr>
+          <w:b/>
+        </w:rPr>
+        <w:t xml:space="preserve"> alto</w:t>
       </w:r>
     </w:p>
     <w:p>
@@ -1291,10 +1339,7 @@
         <w:t xml:space="preserve"> query do contain the phrase. The document could contain all the </w:t>
       </w:r>
       <w:r>
-        <w:t>B</w:t>
-      </w:r>
-      <w:r>
-        <w:t>iwords,</w:t>
+        <w:t>Biwords,</w:t>
       </w:r>
       <w:r>
         <w:t xml:space="preserve"> but not as a coherent phrase.</w:t>
@@ -1531,7 +1576,17 @@
         </w:numPr>
       </w:pPr>
       <w:r>
-        <w:t>Merge their doc:position lists to enumerate all positions with</w:t>
+        <w:t xml:space="preserve">Merge their </w:t>
+      </w:r>
+      <w:proofErr w:type="spellStart"/>
+      <w:proofErr w:type="gramStart"/>
+      <w:r>
+        <w:t>doc:position</w:t>
+      </w:r>
+      <w:proofErr w:type="spellEnd"/>
+      <w:proofErr w:type="gramEnd"/>
+      <w:r>
+        <w:t xml:space="preserve"> lists to enumerate all positions with</w:t>
       </w:r>
       <w:r>
         <w:t xml:space="preserve"> ‘</w:t>
@@ -2046,10 +2101,7 @@
         </w:numPr>
       </w:pPr>
       <w:r>
-        <w:t>A singl</w:t>
-      </w:r>
-      <w:r>
-        <w:t>e index may contain terms from many languages.</w:t>
+        <w:t>A single index may contain terms from many languages.</w:t>
       </w:r>
     </w:p>
     <w:p>
@@ -2121,7 +2173,15 @@
         </w:numPr>
       </w:pPr>
       <w:r>
-        <w:t>An email? (Perhaps one of many in a single mbox file)</w:t>
+        <w:t xml:space="preserve">An email? (Perhaps one of many in a single </w:t>
+      </w:r>
+      <w:proofErr w:type="spellStart"/>
+      <w:r>
+        <w:t>mbox</w:t>
+      </w:r>
+      <w:proofErr w:type="spellEnd"/>
+      <w:r>
+        <w:t xml:space="preserve"> file)</w:t>
       </w:r>
     </w:p>
     <w:p>
@@ -2158,13 +2218,7 @@
         <w:rPr>
           <w:b/>
         </w:rPr>
-        <w:t>Tokens</w:t>
-      </w:r>
-      <w:r>
-        <w:rPr>
-          <w:b/>
-        </w:rPr>
-        <w:t xml:space="preserve"> – Tokenization</w:t>
+        <w:t>Tokens – Tokenization</w:t>
       </w:r>
     </w:p>
     <w:p>
@@ -2250,7 +2304,15 @@
       </w:r>
       <w:proofErr w:type="gramEnd"/>
       <w:r>
-        <w:t xml:space="preserve"> s? Finlands? Finland’s?</w:t>
+        <w:t xml:space="preserve"> s? </w:t>
+      </w:r>
+      <w:proofErr w:type="spellStart"/>
+      <w:r>
+        <w:t>Finlands</w:t>
+      </w:r>
+      <w:proofErr w:type="spellEnd"/>
+      <w:r>
+        <w:t>? Finland’s?</w:t>
       </w:r>
     </w:p>
     <w:p>
@@ -2429,8 +2491,13 @@
           <w:b/>
         </w:rPr>
       </w:pPr>
-      <w:r>
-        <w:t xml:space="preserve">L’ensemble </w:t>
+      <w:proofErr w:type="spellStart"/>
+      <w:r>
+        <w:t>L’ensemble</w:t>
+      </w:r>
+      <w:proofErr w:type="spellEnd"/>
+      <w:r>
+        <w:t xml:space="preserve"> </w:t>
       </w:r>
     </w:p>
     <w:p>
@@ -2469,7 +2536,15 @@
         </w:numPr>
       </w:pPr>
       <w:r>
-        <w:t>“Lebenscersicherungsgesellschaftsangestellter”</w:t>
+        <w:t>“</w:t>
+      </w:r>
+      <w:proofErr w:type="spellStart"/>
+      <w:r>
+        <w:t>Lebenscersicherungsgesellschaftsangestellter</w:t>
+      </w:r>
+      <w:proofErr w:type="spellEnd"/>
+      <w:r>
+        <w:t>”</w:t>
       </w:r>
     </w:p>
     <w:p>
@@ -2835,10 +2910,7 @@
         </w:numPr>
       </w:pPr>
       <w:r>
-        <w:t>“Relational queries”</w:t>
-      </w:r>
-      <w:r>
-        <w:t>: “flights to London”</w:t>
+        <w:t>“Relational queries”: “flights to London”</w:t>
       </w:r>
     </w:p>
     <w:p>
@@ -2961,8 +3033,13 @@
         </w:numPr>
       </w:pPr>
       <w:r>
-        <w:t>Anti-discriminatory, antidiscriminatory</w:t>
-      </w:r>
+        <w:t xml:space="preserve">Anti-discriminatory, </w:t>
+      </w:r>
+      <w:proofErr w:type="spellStart"/>
+      <w:r>
+        <w:t>antidiscriminatory</w:t>
+      </w:r>
+      <w:proofErr w:type="spellEnd"/>
     </w:p>
     <w:p>
       <w:pPr>
@@ -3006,11 +3083,21 @@
         </w:numPr>
       </w:pPr>
       <w:r>
-        <w:t>Umlauts: German: Tuebingen vs T</w:t>
-      </w:r>
-      <w:r>
-        <w:t>űbingen</w:t>
-      </w:r>
+        <w:t xml:space="preserve">Umlauts: German: </w:t>
+      </w:r>
+      <w:proofErr w:type="spellStart"/>
+      <w:r>
+        <w:t>Tuebingen</w:t>
+      </w:r>
+      <w:proofErr w:type="spellEnd"/>
+      <w:r>
+        <w:t xml:space="preserve"> vs </w:t>
+      </w:r>
+      <w:proofErr w:type="spellStart"/>
+      <w:r>
+        <w:t>Tűbingen</w:t>
+      </w:r>
+      <w:proofErr w:type="spellEnd"/>
     </w:p>
     <w:p>
       <w:pPr>
@@ -3331,10 +3418,7 @@
         </w:numPr>
       </w:pPr>
       <w:r>
-        <w:t xml:space="preserve">Do we handle </w:t>
-      </w:r>
-      <w:r>
-        <w:t>synonyms and homonyms?</w:t>
+        <w:t>Do we handle synonyms and homonyms?</w:t>
       </w:r>
     </w:p>
     <w:p>
@@ -3805,10 +3889,7 @@
         </w:numPr>
       </w:pPr>
       <w:r>
-        <w:t xml:space="preserve">Of the </w:t>
-      </w:r>
-      <w:r>
-        <w:t>rules in a compound command, select the one that applies to the longest suffix</w:t>
+        <w:t>Of the rules in a compound command, select the one that applies to the longest suffix</w:t>
       </w:r>
     </w:p>
     <w:p>
@@ -4087,9 +4168,3457 @@
       </w:pPr>
       <w:r>
         <w:t>Useful for Spanish, German Finnish….</w:t>
+      </w:r>
+    </w:p>
+    <w:p>
+      <w:pPr>
+        <w:rPr>
+          <w:b/>
+          <w:sz w:val="40"/>
+        </w:rPr>
+      </w:pPr>
+      <w:r>
+        <w:rPr>
+          <w:b/>
+          <w:sz w:val="40"/>
+        </w:rPr>
+        <w:lastRenderedPageBreak/>
+        <w:t>Tolerant retrieval</w:t>
+      </w:r>
+    </w:p>
+    <w:p>
+      <w:pPr>
+        <w:rPr>
+          <w:b/>
+        </w:rPr>
+      </w:pPr>
+      <w:r>
+        <w:rPr>
+          <w:b/>
+        </w:rPr>
+        <w:t>Dictionary</w:t>
+      </w:r>
+    </w:p>
+    <w:p>
+      <w:pPr>
+        <w:pStyle w:val="ListParagraph"/>
+        <w:numPr>
+          <w:ilvl w:val="0"/>
+          <w:numId w:val="2"/>
+        </w:numPr>
+      </w:pPr>
+      <w:r>
+        <w:t>The dictionary data structure stores the term vocabulary, document frequency, pointers to each postings list</w:t>
+      </w:r>
+    </w:p>
+    <w:p>
+      <w:pPr>
+        <w:pStyle w:val="ListParagraph"/>
+        <w:numPr>
+          <w:ilvl w:val="0"/>
+          <w:numId w:val="2"/>
+        </w:numPr>
+      </w:pPr>
+      <w:r>
+        <w:t>Two main choices</w:t>
+      </w:r>
+    </w:p>
+    <w:p>
+      <w:pPr>
+        <w:pStyle w:val="ListParagraph"/>
+        <w:numPr>
+          <w:ilvl w:val="1"/>
+          <w:numId w:val="2"/>
+        </w:numPr>
+      </w:pPr>
+      <w:r>
+        <w:t>Hash tables</w:t>
+      </w:r>
+    </w:p>
+    <w:p>
+      <w:pPr>
+        <w:pStyle w:val="ListParagraph"/>
+        <w:numPr>
+          <w:ilvl w:val="2"/>
+          <w:numId w:val="2"/>
+        </w:numPr>
+      </w:pPr>
+      <w:r>
+        <w:t>Each vocabulary term is hashed to an integer.</w:t>
+      </w:r>
+    </w:p>
+    <w:p>
+      <w:pPr>
+        <w:pStyle w:val="ListParagraph"/>
+        <w:numPr>
+          <w:ilvl w:val="2"/>
+          <w:numId w:val="2"/>
+        </w:numPr>
+      </w:pPr>
+      <w:r>
+        <w:t>Pros:</w:t>
+      </w:r>
+    </w:p>
+    <w:p>
+      <w:pPr>
+        <w:pStyle w:val="ListParagraph"/>
+        <w:numPr>
+          <w:ilvl w:val="3"/>
+          <w:numId w:val="2"/>
+        </w:numPr>
+      </w:pPr>
+      <w:r>
+        <w:t xml:space="preserve">Lookup is faster than for a tree </w:t>
+      </w:r>
+      <w:proofErr w:type="gramStart"/>
+      <w:r>
+        <w:t>O(</w:t>
+      </w:r>
+      <w:proofErr w:type="gramEnd"/>
+      <w:r>
+        <w:t>1)</w:t>
+      </w:r>
+    </w:p>
+    <w:p>
+      <w:pPr>
+        <w:pStyle w:val="ListParagraph"/>
+        <w:numPr>
+          <w:ilvl w:val="2"/>
+          <w:numId w:val="2"/>
+        </w:numPr>
+      </w:pPr>
+      <w:r>
+        <w:t>Cons:</w:t>
+      </w:r>
+    </w:p>
+    <w:p>
+      <w:pPr>
+        <w:pStyle w:val="ListParagraph"/>
+        <w:numPr>
+          <w:ilvl w:val="3"/>
+          <w:numId w:val="2"/>
+        </w:numPr>
+      </w:pPr>
+      <w:r>
+        <w:t xml:space="preserve">No easy way to find minor variants (judgment / </w:t>
+      </w:r>
+      <w:proofErr w:type="spellStart"/>
+      <w:r>
+        <w:t>j</w:t>
+      </w:r>
+      <w:r>
+        <w:t>u</w:t>
+      </w:r>
+      <w:r>
+        <w:t>dgEment</w:t>
+      </w:r>
+      <w:proofErr w:type="spellEnd"/>
+      <w:r>
+        <w:t>)</w:t>
+      </w:r>
+    </w:p>
+    <w:p>
+      <w:pPr>
+        <w:pStyle w:val="ListParagraph"/>
+        <w:numPr>
+          <w:ilvl w:val="3"/>
+          <w:numId w:val="2"/>
+        </w:numPr>
+      </w:pPr>
+      <w:r>
+        <w:t>No prefix search (hash is mixed up)</w:t>
+      </w:r>
+    </w:p>
+    <w:p>
+      <w:pPr>
+        <w:pStyle w:val="ListParagraph"/>
+        <w:numPr>
+          <w:ilvl w:val="3"/>
+          <w:numId w:val="2"/>
+        </w:numPr>
+      </w:pPr>
+      <w:r>
+        <w:t>If vocabulary keeps growing, expensive rehash operation</w:t>
+      </w:r>
+    </w:p>
+    <w:p>
+      <w:pPr>
+        <w:pStyle w:val="ListParagraph"/>
+        <w:numPr>
+          <w:ilvl w:val="1"/>
+          <w:numId w:val="2"/>
+        </w:numPr>
+      </w:pPr>
+      <w:r>
+        <w:t>Trees</w:t>
+      </w:r>
+    </w:p>
+    <w:p>
+      <w:pPr>
+        <w:pStyle w:val="ListParagraph"/>
+        <w:numPr>
+          <w:ilvl w:val="2"/>
+          <w:numId w:val="2"/>
+        </w:numPr>
+      </w:pPr>
+      <w:r>
+        <w:t>Simplest: binary tree</w:t>
+      </w:r>
+    </w:p>
+    <w:p>
+      <w:pPr>
+        <w:pStyle w:val="ListParagraph"/>
+        <w:numPr>
+          <w:ilvl w:val="2"/>
+          <w:numId w:val="2"/>
+        </w:numPr>
+      </w:pPr>
+      <w:r>
+        <w:t>Most common: B-trees</w:t>
+      </w:r>
+    </w:p>
+    <w:p>
+      <w:pPr>
+        <w:pStyle w:val="ListParagraph"/>
+        <w:numPr>
+          <w:ilvl w:val="2"/>
+          <w:numId w:val="2"/>
+        </w:numPr>
+      </w:pPr>
+      <w:r>
+        <w:t>Require a standard ordering of characters and hence strings, but we typically have one</w:t>
+      </w:r>
+    </w:p>
+    <w:p>
+      <w:pPr>
+        <w:pStyle w:val="ListParagraph"/>
+        <w:numPr>
+          <w:ilvl w:val="2"/>
+          <w:numId w:val="2"/>
+        </w:numPr>
+      </w:pPr>
+      <w:r>
+        <w:t>Pros:</w:t>
+      </w:r>
+    </w:p>
+    <w:p>
+      <w:pPr>
+        <w:pStyle w:val="ListParagraph"/>
+        <w:numPr>
+          <w:ilvl w:val="3"/>
+          <w:numId w:val="2"/>
+        </w:numPr>
+      </w:pPr>
+      <w:r>
+        <w:t>Solves the prefix search problem</w:t>
+      </w:r>
+    </w:p>
+    <w:p>
+      <w:pPr>
+        <w:pStyle w:val="ListParagraph"/>
+        <w:numPr>
+          <w:ilvl w:val="2"/>
+          <w:numId w:val="2"/>
+        </w:numPr>
+      </w:pPr>
+      <w:r>
+        <w:t>Cons:</w:t>
+      </w:r>
+    </w:p>
+    <w:p>
+      <w:pPr>
+        <w:pStyle w:val="ListParagraph"/>
+        <w:numPr>
+          <w:ilvl w:val="3"/>
+          <w:numId w:val="2"/>
+        </w:numPr>
+      </w:pPr>
+      <w:r>
+        <w:t>Slower: O(</w:t>
+      </w:r>
+      <w:proofErr w:type="spellStart"/>
+      <w:r>
+        <w:t>logM</w:t>
+      </w:r>
+      <w:proofErr w:type="spellEnd"/>
+      <w:r>
+        <w:t>) search for balanced trees, worse for unbalanced trees</w:t>
+      </w:r>
+    </w:p>
+    <w:p>
+      <w:pPr>
+        <w:pStyle w:val="ListParagraph"/>
+        <w:numPr>
+          <w:ilvl w:val="3"/>
+          <w:numId w:val="2"/>
+        </w:numPr>
+      </w:pPr>
+      <w:r>
+        <w:t>Rebalancing binary trees is expensive</w:t>
+      </w:r>
+    </w:p>
+    <w:p>
+      <w:pPr>
+        <w:pStyle w:val="ListParagraph"/>
+        <w:numPr>
+          <w:ilvl w:val="4"/>
+          <w:numId w:val="2"/>
+        </w:numPr>
+      </w:pPr>
+      <w:r>
+        <w:t>B-trees mitigate the rebalancing problem</w:t>
+      </w:r>
+    </w:p>
+    <w:p>
+      <w:pPr>
+        <w:rPr>
+          <w:b/>
+        </w:rPr>
+      </w:pPr>
+      <w:r>
+        <w:rPr>
+          <w:b/>
+        </w:rPr>
+        <w:t>Wild-card queries</w:t>
+      </w:r>
+    </w:p>
+    <w:p>
+      <w:pPr>
+        <w:pStyle w:val="ListParagraph"/>
+        <w:numPr>
+          <w:ilvl w:val="0"/>
+          <w:numId w:val="2"/>
+        </w:numPr>
+      </w:pPr>
+      <w:r>
+        <w:t>Mon*: Find all docs containing any word beginning with ‘mon’</w:t>
+      </w:r>
+    </w:p>
+    <w:p>
+      <w:pPr>
+        <w:pStyle w:val="ListParagraph"/>
+        <w:numPr>
+          <w:ilvl w:val="1"/>
+          <w:numId w:val="2"/>
+        </w:numPr>
+      </w:pPr>
+      <w:r>
+        <w:t>Easy with trees lexicon: retrieve all words in range ‘mon’ &lt; w &lt; ’moo’.</w:t>
+      </w:r>
+    </w:p>
+    <w:p>
+      <w:pPr>
+        <w:pStyle w:val="ListParagraph"/>
+        <w:numPr>
+          <w:ilvl w:val="0"/>
+          <w:numId w:val="2"/>
+        </w:numPr>
+      </w:pPr>
+      <w:r>
+        <w:t>*mon: Find all docs that contain any word ending with ‘mon’</w:t>
+      </w:r>
+    </w:p>
+    <w:p>
+      <w:pPr>
+        <w:pStyle w:val="ListParagraph"/>
+        <w:numPr>
+          <w:ilvl w:val="1"/>
+          <w:numId w:val="2"/>
+        </w:numPr>
+      </w:pPr>
+      <w:r>
+        <w:t>Maintain an additional B-tree for terms backwards</w:t>
+      </w:r>
+    </w:p>
+    <w:p>
+      <w:pPr>
+        <w:pStyle w:val="ListParagraph"/>
+        <w:numPr>
+          <w:ilvl w:val="1"/>
+          <w:numId w:val="2"/>
+        </w:numPr>
+      </w:pPr>
+      <w:r>
+        <w:t>Retrieve all words in range: ‘nom</w:t>
+      </w:r>
+      <w:proofErr w:type="gramStart"/>
+      <w:r>
+        <w:t>’(</w:t>
+      </w:r>
+      <w:proofErr w:type="gramEnd"/>
+      <w:r>
+        <w:t>mon backwards) &lt; w &lt; non.</w:t>
+      </w:r>
+    </w:p>
+    <w:p>
+      <w:pPr>
+        <w:pStyle w:val="ListParagraph"/>
+        <w:numPr>
+          <w:ilvl w:val="0"/>
+          <w:numId w:val="2"/>
+        </w:numPr>
+        <w:rPr>
+          <w:b/>
+        </w:rPr>
+      </w:pPr>
+      <w:r>
+        <w:rPr>
+          <w:b/>
+        </w:rPr>
+        <w:t>Query processing</w:t>
+      </w:r>
+    </w:p>
+    <w:p>
+      <w:pPr>
+        <w:pStyle w:val="ListParagraph"/>
+        <w:numPr>
+          <w:ilvl w:val="1"/>
+          <w:numId w:val="2"/>
+        </w:numPr>
+      </w:pPr>
+      <w:r>
+        <w:t>At this point, we have an enumeration of all terms in the dictionary that match the wild-card query</w:t>
+      </w:r>
+    </w:p>
+    <w:p>
+      <w:pPr>
+        <w:pStyle w:val="ListParagraph"/>
+        <w:numPr>
+          <w:ilvl w:val="1"/>
+          <w:numId w:val="2"/>
+        </w:numPr>
+      </w:pPr>
+      <w:r>
+        <w:t xml:space="preserve">We still </w:t>
+      </w:r>
+      <w:proofErr w:type="gramStart"/>
+      <w:r>
+        <w:t>have to</w:t>
+      </w:r>
+      <w:proofErr w:type="gramEnd"/>
+      <w:r>
+        <w:t xml:space="preserve"> look up the postings for each enumerated term.</w:t>
+      </w:r>
+    </w:p>
+    <w:p>
+      <w:pPr>
+        <w:pStyle w:val="ListParagraph"/>
+        <w:numPr>
+          <w:ilvl w:val="1"/>
+          <w:numId w:val="2"/>
+        </w:numPr>
+        <w:rPr>
+          <w:b/>
+        </w:rPr>
+      </w:pPr>
+      <w:r>
+        <w:rPr>
+          <w:b/>
+        </w:rPr>
+        <w:t>How to handle *’s in the middle of a query term? (co*</w:t>
+      </w:r>
+      <w:proofErr w:type="spellStart"/>
+      <w:r>
+        <w:rPr>
+          <w:b/>
+        </w:rPr>
+        <w:t>tion</w:t>
+      </w:r>
+      <w:proofErr w:type="spellEnd"/>
+      <w:r>
+        <w:rPr>
+          <w:b/>
+        </w:rPr>
+        <w:t>)</w:t>
+      </w:r>
+    </w:p>
+    <w:p>
+      <w:pPr>
+        <w:pStyle w:val="ListParagraph"/>
+        <w:numPr>
+          <w:ilvl w:val="2"/>
+          <w:numId w:val="2"/>
+        </w:numPr>
+        <w:rPr>
+          <w:b/>
+        </w:rPr>
+      </w:pPr>
+      <w:r>
+        <w:rPr>
+          <w:b/>
+        </w:rPr>
+        <w:t>We could look up co* and *</w:t>
+      </w:r>
+      <w:proofErr w:type="spellStart"/>
+      <w:r>
+        <w:rPr>
+          <w:b/>
+        </w:rPr>
+        <w:t>tion</w:t>
+      </w:r>
+      <w:proofErr w:type="spellEnd"/>
+      <w:r>
+        <w:rPr>
+          <w:b/>
+        </w:rPr>
+        <w:t xml:space="preserve"> in a B-tree and intersect the two term sets</w:t>
+      </w:r>
+    </w:p>
+    <w:p>
+      <w:pPr>
+        <w:pStyle w:val="ListParagraph"/>
+        <w:numPr>
+          <w:ilvl w:val="3"/>
+          <w:numId w:val="2"/>
+        </w:numPr>
+        <w:rPr>
+          <w:b/>
+        </w:rPr>
+      </w:pPr>
+      <w:r>
+        <w:rPr>
+          <w:b/>
+        </w:rPr>
+        <w:t>Expensive</w:t>
+      </w:r>
+    </w:p>
+    <w:p>
+      <w:pPr>
+        <w:pStyle w:val="ListParagraph"/>
+        <w:numPr>
+          <w:ilvl w:val="2"/>
+          <w:numId w:val="2"/>
+        </w:numPr>
+        <w:rPr>
+          <w:b/>
+        </w:rPr>
+      </w:pPr>
+      <w:r>
+        <w:rPr>
+          <w:b/>
+        </w:rPr>
+        <w:t>Solution</w:t>
+      </w:r>
+    </w:p>
+    <w:p>
+      <w:pPr>
+        <w:pStyle w:val="ListParagraph"/>
+        <w:numPr>
+          <w:ilvl w:val="3"/>
+          <w:numId w:val="2"/>
+        </w:numPr>
+        <w:rPr>
+          <w:b/>
+        </w:rPr>
+      </w:pPr>
+      <w:r>
+        <w:rPr>
+          <w:b/>
+        </w:rPr>
+        <w:t xml:space="preserve">Transform wild-card queries so that the *’s </w:t>
+      </w:r>
+      <w:proofErr w:type="gramStart"/>
+      <w:r>
+        <w:rPr>
+          <w:b/>
+        </w:rPr>
+        <w:t>occur</w:t>
+      </w:r>
+      <w:proofErr w:type="gramEnd"/>
+      <w:r>
+        <w:rPr>
+          <w:b/>
+        </w:rPr>
+        <w:t xml:space="preserve"> at the end.</w:t>
+      </w:r>
+    </w:p>
+    <w:p>
+      <w:pPr>
+        <w:pStyle w:val="ListParagraph"/>
+        <w:numPr>
+          <w:ilvl w:val="3"/>
+          <w:numId w:val="2"/>
+        </w:numPr>
+        <w:rPr>
+          <w:b/>
+        </w:rPr>
+      </w:pPr>
+      <w:r>
+        <w:rPr>
+          <w:b/>
+        </w:rPr>
+        <w:t>Permuterm index</w:t>
+      </w:r>
+    </w:p>
+    <w:p>
+      <w:pPr>
+        <w:pStyle w:val="ListParagraph"/>
+        <w:rPr>
+          <w:b/>
+        </w:rPr>
+      </w:pPr>
+    </w:p>
+    <w:p>
+      <w:pPr>
+        <w:pStyle w:val="ListParagraph"/>
+        <w:numPr>
+          <w:ilvl w:val="0"/>
+          <w:numId w:val="2"/>
+        </w:numPr>
+        <w:rPr>
+          <w:b/>
+        </w:rPr>
+      </w:pPr>
+      <w:r>
+        <w:rPr>
+          <w:b/>
+        </w:rPr>
+        <w:lastRenderedPageBreak/>
+        <w:t>Permuterm index</w:t>
+      </w:r>
+    </w:p>
+    <w:p>
+      <w:pPr>
+        <w:pStyle w:val="ListParagraph"/>
+        <w:numPr>
+          <w:ilvl w:val="1"/>
+          <w:numId w:val="2"/>
+        </w:numPr>
+        <w:rPr>
+          <w:b/>
+        </w:rPr>
+      </w:pPr>
+      <w:r>
+        <w:t xml:space="preserve">For term </w:t>
+      </w:r>
+      <w:r>
+        <w:rPr>
+          <w:b/>
+        </w:rPr>
+        <w:t>hello</w:t>
+      </w:r>
+      <w:r>
+        <w:t>, index under:</w:t>
+      </w:r>
+    </w:p>
+    <w:p>
+      <w:pPr>
+        <w:pStyle w:val="ListParagraph"/>
+        <w:numPr>
+          <w:ilvl w:val="2"/>
+          <w:numId w:val="2"/>
+        </w:numPr>
+        <w:rPr>
+          <w:b/>
+        </w:rPr>
+      </w:pPr>
+      <w:r>
+        <w:t>hello</w:t>
+      </w:r>
+      <w:r>
+        <w:t xml:space="preserve">$, </w:t>
+      </w:r>
+      <w:proofErr w:type="spellStart"/>
+      <w:r>
+        <w:t>ello$h</w:t>
+      </w:r>
+      <w:proofErr w:type="spellEnd"/>
+      <w:r>
+        <w:t xml:space="preserve">, </w:t>
+      </w:r>
+      <w:proofErr w:type="spellStart"/>
+      <w:r>
+        <w:t>llo$he</w:t>
+      </w:r>
+      <w:proofErr w:type="spellEnd"/>
+      <w:r>
+        <w:t xml:space="preserve">, </w:t>
+      </w:r>
+      <w:proofErr w:type="spellStart"/>
+      <w:r>
+        <w:t>lo$hel</w:t>
+      </w:r>
+      <w:proofErr w:type="spellEnd"/>
+      <w:r>
+        <w:t xml:space="preserve">, </w:t>
+      </w:r>
+      <w:proofErr w:type="spellStart"/>
+      <w:r>
+        <w:t>o$hell</w:t>
+      </w:r>
+      <w:proofErr w:type="spellEnd"/>
+    </w:p>
+    <w:p>
+      <w:pPr>
+        <w:pStyle w:val="ListParagraph"/>
+        <w:numPr>
+          <w:ilvl w:val="2"/>
+          <w:numId w:val="2"/>
+        </w:numPr>
+        <w:rPr>
+          <w:b/>
+        </w:rPr>
+      </w:pPr>
+      <w:r>
+        <w:t>$ is a special symbol</w:t>
+      </w:r>
+    </w:p>
+    <w:p>
+      <w:pPr>
+        <w:pStyle w:val="ListParagraph"/>
+        <w:numPr>
+          <w:ilvl w:val="1"/>
+          <w:numId w:val="2"/>
+        </w:numPr>
+        <w:rPr>
+          <w:b/>
+        </w:rPr>
+      </w:pPr>
+      <w:r>
+        <w:t>Each permuterm is mapped back to the original term</w:t>
+      </w:r>
+    </w:p>
+    <w:p>
+      <w:pPr>
+        <w:pStyle w:val="ListParagraph"/>
+        <w:numPr>
+          <w:ilvl w:val="1"/>
+          <w:numId w:val="2"/>
+        </w:numPr>
+        <w:rPr>
+          <w:b/>
+        </w:rPr>
+      </w:pPr>
+      <w:r>
+        <w:t>Queries:</w:t>
+      </w:r>
+    </w:p>
+    <w:p>
+      <w:pPr>
+        <w:pStyle w:val="ListParagraph"/>
+        <w:numPr>
+          <w:ilvl w:val="2"/>
+          <w:numId w:val="2"/>
+        </w:numPr>
+        <w:rPr>
+          <w:b/>
+        </w:rPr>
+      </w:pPr>
+      <w:r>
+        <w:t>X lookup on X$</w:t>
+      </w:r>
+    </w:p>
+    <w:p>
+      <w:pPr>
+        <w:pStyle w:val="ListParagraph"/>
+        <w:numPr>
+          <w:ilvl w:val="2"/>
+          <w:numId w:val="2"/>
+        </w:numPr>
+        <w:rPr>
+          <w:b/>
+        </w:rPr>
+      </w:pPr>
+      <w:r>
+        <w:t>X* look up on $X*</w:t>
+      </w:r>
+    </w:p>
+    <w:p>
+      <w:pPr>
+        <w:pStyle w:val="ListParagraph"/>
+        <w:numPr>
+          <w:ilvl w:val="2"/>
+          <w:numId w:val="2"/>
+        </w:numPr>
+        <w:rPr>
+          <w:b/>
+        </w:rPr>
+      </w:pPr>
+      <w:r>
+        <w:t>*X lookup on X$*</w:t>
+      </w:r>
+    </w:p>
+    <w:p>
+      <w:pPr>
+        <w:pStyle w:val="ListParagraph"/>
+        <w:numPr>
+          <w:ilvl w:val="2"/>
+          <w:numId w:val="2"/>
+        </w:numPr>
+        <w:rPr>
+          <w:b/>
+        </w:rPr>
+      </w:pPr>
+      <w:r>
+        <w:t>*X* look up on X*</w:t>
+      </w:r>
+    </w:p>
+    <w:p>
+      <w:pPr>
+        <w:pStyle w:val="ListParagraph"/>
+        <w:numPr>
+          <w:ilvl w:val="2"/>
+          <w:numId w:val="2"/>
+        </w:numPr>
+        <w:rPr>
+          <w:b/>
+        </w:rPr>
+      </w:pPr>
+      <w:r>
+        <w:t>X*Y look up on Y$X*</w:t>
+      </w:r>
+    </w:p>
+    <w:p>
+      <w:pPr>
+        <w:pStyle w:val="ListParagraph"/>
+        <w:numPr>
+          <w:ilvl w:val="2"/>
+          <w:numId w:val="2"/>
+        </w:numPr>
+        <w:rPr>
+          <w:b/>
+        </w:rPr>
+      </w:pPr>
+      <w:r>
+        <w:t xml:space="preserve">X*Y*Z </w:t>
+      </w:r>
+    </w:p>
+    <w:p>
+      <w:pPr>
+        <w:pStyle w:val="ListParagraph"/>
+        <w:numPr>
+          <w:ilvl w:val="3"/>
+          <w:numId w:val="2"/>
+        </w:numPr>
+        <w:rPr>
+          <w:b/>
+        </w:rPr>
+      </w:pPr>
+      <w:r>
+        <w:t>First look up on Z$X*</w:t>
+      </w:r>
+    </w:p>
+    <w:p>
+      <w:pPr>
+        <w:pStyle w:val="ListParagraph"/>
+        <w:numPr>
+          <w:ilvl w:val="3"/>
+          <w:numId w:val="2"/>
+        </w:numPr>
+        <w:rPr>
+          <w:b/>
+        </w:rPr>
+      </w:pPr>
+      <w:r>
+        <w:t>Results are all words in the form X*Z</w:t>
+      </w:r>
+    </w:p>
+    <w:p>
+      <w:pPr>
+        <w:pStyle w:val="ListParagraph"/>
+        <w:numPr>
+          <w:ilvl w:val="3"/>
+          <w:numId w:val="2"/>
+        </w:numPr>
+        <w:rPr>
+          <w:b/>
+        </w:rPr>
+      </w:pPr>
+      <w:r>
+        <w:t>Filter results that are in the form X*Y*Z</w:t>
+      </w:r>
+    </w:p>
+    <w:p>
+      <w:pPr>
+        <w:pStyle w:val="ListParagraph"/>
+        <w:numPr>
+          <w:ilvl w:val="2"/>
+          <w:numId w:val="2"/>
+        </w:numPr>
+        <w:rPr>
+          <w:b/>
+        </w:rPr>
+      </w:pPr>
+      <w:r>
+        <w:t>Always push the start to the end</w:t>
+      </w:r>
+    </w:p>
+    <w:p>
+      <w:pPr>
+        <w:pStyle w:val="ListParagraph"/>
+        <w:numPr>
+          <w:ilvl w:val="2"/>
+          <w:numId w:val="2"/>
+        </w:numPr>
+        <w:rPr>
+          <w:b/>
+        </w:rPr>
+      </w:pPr>
+      <w:r>
+        <w:t>Transform all queries into prefix queries</w:t>
+      </w:r>
+    </w:p>
+    <w:p>
+      <w:pPr>
+        <w:pStyle w:val="ListParagraph"/>
+        <w:numPr>
+          <w:ilvl w:val="0"/>
+          <w:numId w:val="2"/>
+        </w:numPr>
+        <w:rPr>
+          <w:b/>
+        </w:rPr>
+      </w:pPr>
+      <w:r>
+        <w:rPr>
+          <w:b/>
+        </w:rPr>
+        <w:t>Bigram (k-gram) indexes</w:t>
+      </w:r>
+    </w:p>
+    <w:p>
+      <w:pPr>
+        <w:pStyle w:val="ListParagraph"/>
+        <w:numPr>
+          <w:ilvl w:val="1"/>
+          <w:numId w:val="2"/>
+        </w:numPr>
+        <w:rPr>
+          <w:b/>
+        </w:rPr>
+      </w:pPr>
+      <w:r>
+        <w:t>Enumerate all k-grams (sequence of k chars) occurring in any term</w:t>
+      </w:r>
+    </w:p>
+    <w:p>
+      <w:pPr>
+        <w:pStyle w:val="ListParagraph"/>
+        <w:numPr>
+          <w:ilvl w:val="1"/>
+          <w:numId w:val="2"/>
+        </w:numPr>
+        <w:rPr>
+          <w:b/>
+        </w:rPr>
+      </w:pPr>
+      <w:r>
+        <w:t>From the text ‘April is the cruelest month’, we get the bigrams</w:t>
+      </w:r>
+    </w:p>
+    <w:p>
+      <w:pPr>
+        <w:pStyle w:val="ListParagraph"/>
+        <w:numPr>
+          <w:ilvl w:val="2"/>
+          <w:numId w:val="2"/>
+        </w:numPr>
+        <w:rPr>
+          <w:b/>
+        </w:rPr>
+      </w:pPr>
+      <w:r>
+        <w:t xml:space="preserve">$a, ap, </w:t>
+      </w:r>
+      <w:proofErr w:type="spellStart"/>
+      <w:r>
+        <w:t>pr</w:t>
+      </w:r>
+      <w:proofErr w:type="spellEnd"/>
+      <w:r>
+        <w:t xml:space="preserve">, </w:t>
+      </w:r>
+      <w:proofErr w:type="spellStart"/>
+      <w:r>
+        <w:t>ri</w:t>
+      </w:r>
+      <w:proofErr w:type="spellEnd"/>
+      <w:r>
+        <w:t xml:space="preserve">, </w:t>
+      </w:r>
+      <w:proofErr w:type="spellStart"/>
+      <w:r>
+        <w:t>il</w:t>
+      </w:r>
+      <w:proofErr w:type="spellEnd"/>
+      <w:r>
+        <w:t>, l$, $</w:t>
+      </w:r>
+      <w:proofErr w:type="spellStart"/>
+      <w:r>
+        <w:t>i</w:t>
+      </w:r>
+      <w:proofErr w:type="spellEnd"/>
+      <w:r>
+        <w:t xml:space="preserve">, is, s$, $t, </w:t>
+      </w:r>
+      <w:proofErr w:type="spellStart"/>
+      <w:r>
+        <w:t>th</w:t>
+      </w:r>
+      <w:proofErr w:type="spellEnd"/>
+      <w:r>
+        <w:t xml:space="preserve">, he, e$, $c, </w:t>
+      </w:r>
+      <w:proofErr w:type="spellStart"/>
+      <w:r>
+        <w:t>cr</w:t>
+      </w:r>
+      <w:proofErr w:type="spellEnd"/>
+      <w:r>
+        <w:t xml:space="preserve">, </w:t>
+      </w:r>
+      <w:proofErr w:type="spellStart"/>
+      <w:proofErr w:type="gramStart"/>
+      <w:r>
+        <w:t>ru,ue</w:t>
+      </w:r>
+      <w:proofErr w:type="spellEnd"/>
+      <w:proofErr w:type="gramEnd"/>
+      <w:r>
+        <w:t xml:space="preserve">, el, le, es, </w:t>
+      </w:r>
+      <w:proofErr w:type="spellStart"/>
+      <w:r>
+        <w:t>st</w:t>
+      </w:r>
+      <w:proofErr w:type="spellEnd"/>
+      <w:r>
+        <w:t xml:space="preserve">, t$, $m, </w:t>
+      </w:r>
+      <w:proofErr w:type="spellStart"/>
+      <w:r>
+        <w:t>mo</w:t>
+      </w:r>
+      <w:proofErr w:type="spellEnd"/>
+      <w:r>
+        <w:t xml:space="preserve">, on, </w:t>
+      </w:r>
+      <w:proofErr w:type="spellStart"/>
+      <w:r>
+        <w:t>nt</w:t>
+      </w:r>
+      <w:proofErr w:type="spellEnd"/>
+      <w:r>
+        <w:t>, h$</w:t>
+      </w:r>
+    </w:p>
+    <w:p>
+      <w:pPr>
+        <w:pStyle w:val="ListParagraph"/>
+        <w:numPr>
+          <w:ilvl w:val="2"/>
+          <w:numId w:val="2"/>
+        </w:numPr>
+        <w:rPr>
+          <w:b/>
+        </w:rPr>
+      </w:pPr>
+      <w:r>
+        <w:t>$ is a special symbol that represents the word boundaries</w:t>
+      </w:r>
+    </w:p>
+    <w:p>
+      <w:pPr>
+        <w:pStyle w:val="ListParagraph"/>
+        <w:numPr>
+          <w:ilvl w:val="1"/>
+          <w:numId w:val="2"/>
+        </w:numPr>
+        <w:rPr>
+          <w:b/>
+        </w:rPr>
+      </w:pPr>
+      <w:r>
+        <w:t xml:space="preserve">Index </w:t>
+      </w:r>
+      <w:proofErr w:type="spellStart"/>
+      <w:r>
+        <w:t>mappes</w:t>
+      </w:r>
+      <w:proofErr w:type="spellEnd"/>
+      <w:r>
+        <w:t xml:space="preserve"> from bigrams to dictionary terms that matches each bigram</w:t>
+      </w:r>
+      <w:r>
+        <w:rPr>
+          <w:noProof/>
+        </w:rPr>
+        <w:drawing>
+          <wp:inline distT="0" distB="0" distL="0" distR="0" wp14:anchorId="02BCB2AD" wp14:editId="1F2B2DA0">
+            <wp:extent cx="3286445" cy="923925"/>
+            <wp:effectExtent l="0" t="0" r="9525" b="0"/>
+            <wp:docPr id="4" name="Picture 4"/>
+            <wp:cNvGraphicFramePr>
+              <a:graphicFrameLocks xmlns:a="http://schemas.openxmlformats.org/drawingml/2006/main" noChangeAspect="1"/>
+            </wp:cNvGraphicFramePr>
+            <a:graphic xmlns:a="http://schemas.openxmlformats.org/drawingml/2006/main">
+              <a:graphicData uri="http://schemas.openxmlformats.org/drawingml/2006/picture">
+                <pic:pic xmlns:pic="http://schemas.openxmlformats.org/drawingml/2006/picture">
+                  <pic:nvPicPr>
+                    <pic:cNvPr id="1" name=""/>
+                    <pic:cNvPicPr/>
+                  </pic:nvPicPr>
+                  <pic:blipFill>
+                    <a:blip r:embed="rId8"/>
+                    <a:stretch>
+                      <a:fillRect/>
+                    </a:stretch>
+                  </pic:blipFill>
+                  <pic:spPr>
+                    <a:xfrm>
+                      <a:off x="0" y="0"/>
+                      <a:ext cx="3317327" cy="932607"/>
+                    </a:xfrm>
+                    <a:prstGeom prst="rect">
+                      <a:avLst/>
+                    </a:prstGeom>
+                  </pic:spPr>
+                </pic:pic>
+              </a:graphicData>
+            </a:graphic>
+          </wp:inline>
+        </w:drawing>
+      </w:r>
+    </w:p>
+    <w:p>
+      <w:pPr>
+        <w:pStyle w:val="ListParagraph"/>
+        <w:numPr>
+          <w:ilvl w:val="1"/>
+          <w:numId w:val="2"/>
+        </w:numPr>
+        <w:rPr>
+          <w:b/>
+        </w:rPr>
+      </w:pPr>
+      <w:r>
+        <w:rPr>
+          <w:b/>
+        </w:rPr>
+        <w:t>Query processing</w:t>
+      </w:r>
+    </w:p>
+    <w:p>
+      <w:pPr>
+        <w:pStyle w:val="ListParagraph"/>
+        <w:numPr>
+          <w:ilvl w:val="2"/>
+          <w:numId w:val="2"/>
+        </w:numPr>
+        <w:rPr>
+          <w:b/>
+        </w:rPr>
+      </w:pPr>
+      <w:r>
+        <w:t>Query mon* can now be run as</w:t>
+      </w:r>
+    </w:p>
+    <w:p>
+      <w:pPr>
+        <w:pStyle w:val="ListParagraph"/>
+        <w:numPr>
+          <w:ilvl w:val="3"/>
+          <w:numId w:val="2"/>
+        </w:numPr>
+        <w:rPr>
+          <w:b/>
+        </w:rPr>
+      </w:pPr>
+      <w:r>
+        <w:t xml:space="preserve">$m AND </w:t>
+      </w:r>
+      <w:proofErr w:type="spellStart"/>
+      <w:r>
+        <w:t>mo</w:t>
+      </w:r>
+      <w:proofErr w:type="spellEnd"/>
+      <w:r>
+        <w:t xml:space="preserve"> AND on</w:t>
+      </w:r>
+    </w:p>
+    <w:p>
+      <w:pPr>
+        <w:pStyle w:val="ListParagraph"/>
+        <w:numPr>
+          <w:ilvl w:val="2"/>
+          <w:numId w:val="2"/>
+        </w:numPr>
+        <w:rPr>
+          <w:b/>
+        </w:rPr>
+      </w:pPr>
+      <w:r>
+        <w:t>Get posting lists of the bigram terms and intersect</w:t>
+      </w:r>
+    </w:p>
+    <w:p>
+      <w:pPr>
+        <w:pStyle w:val="ListParagraph"/>
+        <w:numPr>
+          <w:ilvl w:val="3"/>
+          <w:numId w:val="2"/>
+        </w:numPr>
+        <w:rPr>
+          <w:b/>
+        </w:rPr>
+      </w:pPr>
+      <w:r>
+        <w:t>Results in the list of matching dictionary terms</w:t>
+      </w:r>
+    </w:p>
+    <w:p>
+      <w:pPr>
+        <w:pStyle w:val="ListParagraph"/>
+        <w:numPr>
+          <w:ilvl w:val="2"/>
+          <w:numId w:val="2"/>
+        </w:numPr>
+        <w:rPr>
+          <w:b/>
+        </w:rPr>
+      </w:pPr>
+      <w:r>
+        <w:rPr>
+          <w:b/>
+        </w:rPr>
+        <w:t>BUT we would enumerate moon</w:t>
+      </w:r>
+    </w:p>
+    <w:p>
+      <w:pPr>
+        <w:pStyle w:val="ListParagraph"/>
+        <w:numPr>
+          <w:ilvl w:val="3"/>
+          <w:numId w:val="2"/>
+        </w:numPr>
+        <w:rPr>
+          <w:b/>
+        </w:rPr>
+      </w:pPr>
+      <w:r>
+        <w:rPr>
+          <w:b/>
+        </w:rPr>
+        <w:t>Must post-filter against query again</w:t>
+      </w:r>
+    </w:p>
+    <w:p>
+      <w:pPr>
+        <w:pStyle w:val="ListParagraph"/>
+        <w:numPr>
+          <w:ilvl w:val="2"/>
+          <w:numId w:val="2"/>
+        </w:numPr>
+        <w:rPr>
+          <w:b/>
+        </w:rPr>
+      </w:pPr>
+      <w:r>
+        <w:t>Surviving enumerated terms are then looked up in the term document inverted index</w:t>
+      </w:r>
+    </w:p>
+    <w:p>
+      <w:pPr>
+        <w:pStyle w:val="ListParagraph"/>
+        <w:numPr>
+          <w:ilvl w:val="2"/>
+          <w:numId w:val="2"/>
+        </w:numPr>
+        <w:rPr>
+          <w:b/>
+        </w:rPr>
+      </w:pPr>
+      <w:r>
+        <w:t>Fast, space efficient (compared to permuterm index)</w:t>
+      </w:r>
+    </w:p>
+    <w:p>
+      <w:pPr>
+        <w:rPr>
+          <w:b/>
+        </w:rPr>
+      </w:pPr>
+    </w:p>
+    <w:p>
+      <w:pPr>
+        <w:rPr>
+          <w:b/>
+        </w:rPr>
+      </w:pPr>
+    </w:p>
+    <w:p>
+      <w:pPr>
+        <w:rPr>
+          <w:b/>
+        </w:rPr>
+      </w:pPr>
+    </w:p>
+    <w:p>
+      <w:pPr>
+        <w:rPr>
+          <w:b/>
+        </w:rPr>
+      </w:pPr>
+      <w:r>
+        <w:rPr>
+          <w:b/>
+        </w:rPr>
+        <w:lastRenderedPageBreak/>
+        <w:t>Spelling correction</w:t>
+      </w:r>
+    </w:p>
+    <w:p>
+      <w:pPr>
+        <w:pStyle w:val="ListParagraph"/>
+        <w:numPr>
+          <w:ilvl w:val="0"/>
+          <w:numId w:val="2"/>
+        </w:numPr>
+        <w:rPr>
+          <w:b/>
+        </w:rPr>
+      </w:pPr>
+      <w:r>
+        <w:t>Tw</w:t>
+      </w:r>
+      <w:r>
+        <w:t>o</w:t>
+      </w:r>
+      <w:r>
+        <w:t xml:space="preserve"> principal uses</w:t>
+      </w:r>
+    </w:p>
+    <w:p>
+      <w:pPr>
+        <w:pStyle w:val="ListParagraph"/>
+        <w:numPr>
+          <w:ilvl w:val="1"/>
+          <w:numId w:val="2"/>
+        </w:numPr>
+        <w:rPr>
+          <w:b/>
+        </w:rPr>
+      </w:pPr>
+      <w:r>
+        <w:t>Correct documents being in</w:t>
+      </w:r>
+      <w:r>
+        <w:t>d</w:t>
+      </w:r>
+      <w:r>
+        <w:t>exed</w:t>
+      </w:r>
+    </w:p>
+    <w:p>
+      <w:pPr>
+        <w:pStyle w:val="ListParagraph"/>
+        <w:numPr>
+          <w:ilvl w:val="1"/>
+          <w:numId w:val="2"/>
+        </w:numPr>
+        <w:rPr>
+          <w:b/>
+        </w:rPr>
+      </w:pPr>
+      <w:r>
+        <w:t>Correcting user queries to retrieve ‘right’ answers</w:t>
+      </w:r>
+    </w:p>
+    <w:p>
+      <w:pPr>
+        <w:pStyle w:val="ListParagraph"/>
+        <w:numPr>
+          <w:ilvl w:val="0"/>
+          <w:numId w:val="2"/>
+        </w:numPr>
+        <w:rPr>
+          <w:b/>
+        </w:rPr>
+      </w:pPr>
+      <w:r>
+        <w:t>Two main flavors:</w:t>
+      </w:r>
+    </w:p>
+    <w:p>
+      <w:pPr>
+        <w:pStyle w:val="ListParagraph"/>
+        <w:numPr>
+          <w:ilvl w:val="1"/>
+          <w:numId w:val="2"/>
+        </w:numPr>
+        <w:rPr>
+          <w:b/>
+        </w:rPr>
+      </w:pPr>
+      <w:r>
+        <w:t>Isolated word</w:t>
+      </w:r>
+    </w:p>
+    <w:p>
+      <w:pPr>
+        <w:pStyle w:val="ListParagraph"/>
+        <w:numPr>
+          <w:ilvl w:val="2"/>
+          <w:numId w:val="2"/>
+        </w:numPr>
+      </w:pPr>
+      <w:r>
+        <w:t>Check each word on its own misspelling</w:t>
+      </w:r>
+    </w:p>
+    <w:p>
+      <w:pPr>
+        <w:pStyle w:val="ListParagraph"/>
+        <w:numPr>
+          <w:ilvl w:val="2"/>
+          <w:numId w:val="2"/>
+        </w:numPr>
+      </w:pPr>
+      <w:r>
+        <w:t>Will not catch typos resulting in correctly spelled words</w:t>
+      </w:r>
+    </w:p>
+    <w:p>
+      <w:pPr>
+        <w:pStyle w:val="ListParagraph"/>
+        <w:numPr>
+          <w:ilvl w:val="2"/>
+          <w:numId w:val="2"/>
+        </w:numPr>
+      </w:pPr>
+      <w:r>
+        <w:t>Form -&gt; from</w:t>
+      </w:r>
+    </w:p>
+    <w:p>
+      <w:pPr>
+        <w:pStyle w:val="ListParagraph"/>
+        <w:numPr>
+          <w:ilvl w:val="1"/>
+          <w:numId w:val="2"/>
+        </w:numPr>
+      </w:pPr>
+      <w:r>
+        <w:t>Context sensitive</w:t>
+      </w:r>
+    </w:p>
+    <w:p>
+      <w:pPr>
+        <w:pStyle w:val="ListParagraph"/>
+        <w:numPr>
+          <w:ilvl w:val="2"/>
+          <w:numId w:val="2"/>
+        </w:numPr>
+      </w:pPr>
+      <w:r>
+        <w:t>Look at surrounding words</w:t>
+      </w:r>
+    </w:p>
+    <w:p>
+      <w:pPr>
+        <w:pStyle w:val="ListParagraph"/>
+        <w:numPr>
+          <w:ilvl w:val="2"/>
+          <w:numId w:val="2"/>
+        </w:numPr>
+      </w:pPr>
+      <w:r>
+        <w:t xml:space="preserve">I flew </w:t>
+      </w:r>
+      <w:r>
+        <w:rPr>
+          <w:u w:val="single"/>
+        </w:rPr>
+        <w:t>form</w:t>
+      </w:r>
+      <w:r>
+        <w:rPr>
+          <w:u w:val="single"/>
+        </w:rPr>
+        <w:t xml:space="preserve"> </w:t>
+      </w:r>
+      <w:r>
+        <w:t>Heathrow to Narita.</w:t>
+      </w:r>
+    </w:p>
+    <w:p>
+      <w:pPr>
+        <w:pStyle w:val="ListParagraph"/>
+        <w:numPr>
+          <w:ilvl w:val="0"/>
+          <w:numId w:val="2"/>
+        </w:numPr>
+        <w:rPr>
+          <w:b/>
+          <w:lang w:val="nb-NO"/>
+        </w:rPr>
+      </w:pPr>
+      <w:r>
+        <w:rPr>
+          <w:b/>
+          <w:lang w:val="nb-NO"/>
+        </w:rPr>
+        <w:t>Document correction</w:t>
+      </w:r>
+    </w:p>
+    <w:p>
+      <w:pPr>
+        <w:pStyle w:val="ListParagraph"/>
+        <w:numPr>
+          <w:ilvl w:val="1"/>
+          <w:numId w:val="2"/>
+        </w:numPr>
+        <w:rPr>
+          <w:lang w:val="nb-NO"/>
+        </w:rPr>
+      </w:pPr>
+      <w:r>
+        <w:rPr>
+          <w:lang w:val="nb-NO"/>
+        </w:rPr>
+        <w:t>Especially needed for OCR’ed documents</w:t>
+      </w:r>
+    </w:p>
+    <w:p>
+      <w:pPr>
+        <w:pStyle w:val="ListParagraph"/>
+        <w:numPr>
+          <w:ilvl w:val="1"/>
+          <w:numId w:val="2"/>
+        </w:numPr>
+        <w:rPr>
+          <w:lang w:val="nb-NO"/>
+        </w:rPr>
+      </w:pPr>
+      <w:r>
+        <w:rPr>
+          <w:lang w:val="nb-NO"/>
+        </w:rPr>
+        <w:t>Can use domain-specific knowledge</w:t>
+      </w:r>
+    </w:p>
+    <w:p>
+      <w:pPr>
+        <w:pStyle w:val="ListParagraph"/>
+        <w:numPr>
+          <w:ilvl w:val="2"/>
+          <w:numId w:val="2"/>
+        </w:numPr>
+        <w:rPr>
+          <w:lang w:val="nb-NO"/>
+        </w:rPr>
+      </w:pPr>
+      <w:r>
+        <w:rPr>
+          <w:lang w:val="nb-NO"/>
+        </w:rPr>
+        <w:t>E.G., OCR can confuse O and D more often than it would confuse O and I</w:t>
+      </w:r>
+    </w:p>
+    <w:p>
+      <w:pPr>
+        <w:pStyle w:val="ListParagraph"/>
+        <w:numPr>
+          <w:ilvl w:val="1"/>
+          <w:numId w:val="2"/>
+        </w:numPr>
+        <w:rPr>
+          <w:lang w:val="nb-NO"/>
+        </w:rPr>
+      </w:pPr>
+      <w:r>
+        <w:rPr>
+          <w:lang w:val="nb-NO"/>
+        </w:rPr>
+        <w:t>But also, web pages and even printed material have typos</w:t>
+      </w:r>
+    </w:p>
+    <w:p>
+      <w:pPr>
+        <w:pStyle w:val="ListParagraph"/>
+        <w:numPr>
+          <w:ilvl w:val="1"/>
+          <w:numId w:val="2"/>
+        </w:numPr>
+        <w:rPr>
+          <w:lang w:val="nb-NO"/>
+        </w:rPr>
+      </w:pPr>
+      <w:r>
+        <w:rPr>
+          <w:lang w:val="nb-NO"/>
+        </w:rPr>
+        <w:t>Goal: the dictionary contains fewer misspellings</w:t>
+      </w:r>
+    </w:p>
+    <w:p>
+      <w:pPr>
+        <w:pStyle w:val="ListParagraph"/>
+        <w:numPr>
+          <w:ilvl w:val="1"/>
+          <w:numId w:val="2"/>
+        </w:numPr>
+        <w:rPr>
+          <w:lang w:val="nb-NO"/>
+        </w:rPr>
+      </w:pPr>
+      <w:r>
+        <w:rPr>
+          <w:lang w:val="nb-NO"/>
+        </w:rPr>
+        <w:t>Often we do NOT change the document contents, but instead fix the query document mapping</w:t>
+      </w:r>
+    </w:p>
+    <w:p>
+      <w:pPr>
+        <w:pStyle w:val="ListParagraph"/>
+        <w:numPr>
+          <w:ilvl w:val="0"/>
+          <w:numId w:val="2"/>
+        </w:numPr>
+        <w:rPr>
+          <w:b/>
+          <w:lang w:val="nb-NO"/>
+        </w:rPr>
+      </w:pPr>
+      <w:r>
+        <w:rPr>
+          <w:b/>
+          <w:lang w:val="nb-NO"/>
+        </w:rPr>
+        <w:t>Query misspellings</w:t>
+      </w:r>
+    </w:p>
+    <w:p>
+      <w:pPr>
+        <w:pStyle w:val="ListParagraph"/>
+        <w:numPr>
+          <w:ilvl w:val="1"/>
+          <w:numId w:val="2"/>
+        </w:numPr>
+        <w:rPr>
+          <w:lang w:val="nb-NO"/>
+        </w:rPr>
+      </w:pPr>
+      <w:r>
+        <w:rPr>
+          <w:lang w:val="nb-NO"/>
+        </w:rPr>
+        <w:t>We can either</w:t>
+      </w:r>
+    </w:p>
+    <w:p>
+      <w:pPr>
+        <w:pStyle w:val="ListParagraph"/>
+        <w:numPr>
+          <w:ilvl w:val="2"/>
+          <w:numId w:val="2"/>
+        </w:numPr>
+        <w:rPr>
+          <w:lang w:val="nb-NO"/>
+        </w:rPr>
+      </w:pPr>
+      <w:r>
+        <w:rPr>
+          <w:lang w:val="nb-NO"/>
+        </w:rPr>
+        <w:t>Retrieve documents indexed by the correct spelling</w:t>
+      </w:r>
+    </w:p>
+    <w:p>
+      <w:pPr>
+        <w:pStyle w:val="ListParagraph"/>
+        <w:numPr>
+          <w:ilvl w:val="2"/>
+          <w:numId w:val="2"/>
+        </w:numPr>
+        <w:rPr>
+          <w:lang w:val="nb-NO"/>
+        </w:rPr>
+      </w:pPr>
+      <w:r>
+        <w:rPr>
+          <w:lang w:val="nb-NO"/>
+        </w:rPr>
+        <w:t>Return several suggested alternative queries with the corerct spelling</w:t>
+      </w:r>
+    </w:p>
+    <w:p>
+      <w:pPr>
+        <w:pStyle w:val="ListParagraph"/>
+        <w:numPr>
+          <w:ilvl w:val="3"/>
+          <w:numId w:val="2"/>
+        </w:numPr>
+        <w:rPr>
+          <w:i/>
+          <w:lang w:val="nb-NO"/>
+        </w:rPr>
+      </w:pPr>
+      <w:r>
+        <w:rPr>
+          <w:i/>
+          <w:lang w:val="nb-NO"/>
+        </w:rPr>
+        <w:t>Did you mean...?</w:t>
+      </w:r>
+    </w:p>
+    <w:p>
+      <w:pPr>
+        <w:rPr>
+          <w:b/>
+          <w:lang w:val="nb-NO"/>
+        </w:rPr>
+      </w:pPr>
+    </w:p>
+    <w:p>
+      <w:pPr>
+        <w:rPr>
+          <w:b/>
+          <w:lang w:val="nb-NO"/>
+        </w:rPr>
+      </w:pPr>
+    </w:p>
+    <w:p>
+      <w:pPr>
+        <w:rPr>
+          <w:b/>
+          <w:lang w:val="nb-NO"/>
+        </w:rPr>
+      </w:pPr>
+    </w:p>
+    <w:p>
+      <w:pPr>
+        <w:rPr>
+          <w:b/>
+          <w:lang w:val="nb-NO"/>
+        </w:rPr>
+      </w:pPr>
+    </w:p>
+    <w:p>
+      <w:pPr>
+        <w:rPr>
+          <w:b/>
+          <w:lang w:val="nb-NO"/>
+        </w:rPr>
+      </w:pPr>
+    </w:p>
+    <w:p>
+      <w:pPr>
+        <w:rPr>
+          <w:b/>
+          <w:lang w:val="nb-NO"/>
+        </w:rPr>
+      </w:pPr>
+    </w:p>
+    <w:p>
+      <w:pPr>
+        <w:rPr>
+          <w:b/>
+          <w:lang w:val="nb-NO"/>
+        </w:rPr>
+      </w:pPr>
+    </w:p>
+    <w:p>
+      <w:pPr>
+        <w:ind w:left="360"/>
+        <w:rPr>
+          <w:b/>
+          <w:lang w:val="nb-NO"/>
+        </w:rPr>
+      </w:pPr>
+    </w:p>
+    <w:p>
+      <w:pPr>
+        <w:rPr>
+          <w:b/>
+          <w:lang w:val="nb-NO"/>
+        </w:rPr>
+      </w:pPr>
+    </w:p>
+    <w:p>
+      <w:pPr>
+        <w:rPr>
+          <w:b/>
+          <w:lang w:val="nb-NO"/>
+        </w:rPr>
+      </w:pPr>
+    </w:p>
+    <w:p>
+      <w:pPr>
+        <w:rPr>
+          <w:b/>
+          <w:lang w:val="nb-NO"/>
+        </w:rPr>
+      </w:pPr>
+    </w:p>
+    <w:p>
+      <w:pPr>
+        <w:rPr>
+          <w:b/>
+          <w:lang w:val="nb-NO"/>
+        </w:rPr>
+      </w:pPr>
+    </w:p>
+    <w:p>
+      <w:pPr>
+        <w:pStyle w:val="ListParagraph"/>
+        <w:numPr>
+          <w:ilvl w:val="0"/>
+          <w:numId w:val="2"/>
+        </w:numPr>
+        <w:rPr>
+          <w:b/>
+          <w:lang w:val="nb-NO"/>
+        </w:rPr>
+      </w:pPr>
+      <w:r>
+        <w:rPr>
+          <w:b/>
+          <w:lang w:val="nb-NO"/>
+        </w:rPr>
+        <w:lastRenderedPageBreak/>
+        <w:t>Isolated word correction</w:t>
+      </w:r>
+    </w:p>
+    <w:p>
+      <w:pPr>
+        <w:pStyle w:val="ListParagraph"/>
+        <w:numPr>
+          <w:ilvl w:val="1"/>
+          <w:numId w:val="2"/>
+        </w:numPr>
+        <w:rPr>
+          <w:lang w:val="nb-NO"/>
+        </w:rPr>
+      </w:pPr>
+      <w:r>
+        <w:rPr>
+          <w:lang w:val="nb-NO"/>
+        </w:rPr>
+        <w:t>Fundamental premise</w:t>
+      </w:r>
+    </w:p>
+    <w:p>
+      <w:pPr>
+        <w:pStyle w:val="ListParagraph"/>
+        <w:numPr>
+          <w:ilvl w:val="2"/>
+          <w:numId w:val="2"/>
+        </w:numPr>
+        <w:rPr>
+          <w:lang w:val="nb-NO"/>
+        </w:rPr>
+      </w:pPr>
+      <w:r>
+        <w:rPr>
+          <w:lang w:val="nb-NO"/>
+        </w:rPr>
+        <w:t>There is a lexicon from which the correct spellings come from.</w:t>
+      </w:r>
+    </w:p>
+    <w:p>
+      <w:pPr>
+        <w:pStyle w:val="ListParagraph"/>
+        <w:numPr>
+          <w:ilvl w:val="1"/>
+          <w:numId w:val="2"/>
+        </w:numPr>
+        <w:rPr>
+          <w:lang w:val="nb-NO"/>
+        </w:rPr>
+      </w:pPr>
+      <w:r>
+        <w:rPr>
+          <w:lang w:val="nb-NO"/>
+        </w:rPr>
+        <w:t>Two basic choices for this</w:t>
+      </w:r>
+    </w:p>
+    <w:p>
+      <w:pPr>
+        <w:pStyle w:val="ListParagraph"/>
+        <w:numPr>
+          <w:ilvl w:val="2"/>
+          <w:numId w:val="2"/>
+        </w:numPr>
+        <w:rPr>
+          <w:lang w:val="nb-NO"/>
+        </w:rPr>
+      </w:pPr>
+      <w:r>
+        <w:rPr>
+          <w:lang w:val="nb-NO"/>
+        </w:rPr>
+        <w:t xml:space="preserve">A standard lexicon such as </w:t>
+      </w:r>
+    </w:p>
+    <w:p>
+      <w:pPr>
+        <w:pStyle w:val="ListParagraph"/>
+        <w:numPr>
+          <w:ilvl w:val="3"/>
+          <w:numId w:val="2"/>
+        </w:numPr>
+        <w:rPr>
+          <w:lang w:val="nb-NO"/>
+        </w:rPr>
+      </w:pPr>
+      <w:r>
+        <w:rPr>
+          <w:lang w:val="nb-NO"/>
+        </w:rPr>
+        <w:t>Webster’s English dictionary</w:t>
+      </w:r>
+    </w:p>
+    <w:p>
+      <w:pPr>
+        <w:pStyle w:val="ListParagraph"/>
+        <w:numPr>
+          <w:ilvl w:val="3"/>
+          <w:numId w:val="2"/>
+        </w:numPr>
+        <w:rPr>
+          <w:lang w:val="nb-NO"/>
+        </w:rPr>
+      </w:pPr>
+      <w:r>
+        <w:rPr>
+          <w:lang w:val="nb-NO"/>
+        </w:rPr>
+        <w:t>An ‘industry-specific’ lexicon (hand maintained)</w:t>
+      </w:r>
+    </w:p>
+    <w:p>
+      <w:pPr>
+        <w:pStyle w:val="ListParagraph"/>
+        <w:numPr>
+          <w:ilvl w:val="2"/>
+          <w:numId w:val="2"/>
+        </w:numPr>
+        <w:rPr>
+          <w:lang w:val="nb-NO"/>
+        </w:rPr>
+      </w:pPr>
+      <w:r>
+        <w:rPr>
+          <w:lang w:val="nb-NO"/>
+        </w:rPr>
+        <w:t>The lexicon of the indexed corpus</w:t>
+      </w:r>
+    </w:p>
+    <w:p>
+      <w:pPr>
+        <w:pStyle w:val="ListParagraph"/>
+        <w:numPr>
+          <w:ilvl w:val="3"/>
+          <w:numId w:val="2"/>
+        </w:numPr>
+        <w:rPr>
+          <w:lang w:val="nb-NO"/>
+        </w:rPr>
+      </w:pPr>
+      <w:r>
+        <w:rPr>
+          <w:lang w:val="nb-NO"/>
+        </w:rPr>
+        <w:t>E.g., all the words on the web</w:t>
+      </w:r>
+    </w:p>
+    <w:p>
+      <w:pPr>
+        <w:pStyle w:val="ListParagraph"/>
+        <w:numPr>
+          <w:ilvl w:val="3"/>
+          <w:numId w:val="2"/>
+        </w:numPr>
+        <w:rPr>
+          <w:lang w:val="nb-NO"/>
+        </w:rPr>
+      </w:pPr>
+      <w:r>
+        <w:rPr>
+          <w:lang w:val="nb-NO"/>
+        </w:rPr>
+        <w:t>All names, acronyms etc.</w:t>
+      </w:r>
+    </w:p>
+    <w:p>
+      <w:pPr>
+        <w:pStyle w:val="ListParagraph"/>
+        <w:numPr>
+          <w:ilvl w:val="3"/>
+          <w:numId w:val="2"/>
+        </w:numPr>
+        <w:rPr>
+          <w:lang w:val="nb-NO"/>
+        </w:rPr>
+      </w:pPr>
+      <w:r>
+        <w:rPr>
+          <w:lang w:val="nb-NO"/>
+        </w:rPr>
+        <w:t>(including the misspellings)</w:t>
+      </w:r>
+    </w:p>
+    <w:p>
+      <w:pPr>
+        <w:pStyle w:val="ListParagraph"/>
+        <w:numPr>
+          <w:ilvl w:val="1"/>
+          <w:numId w:val="2"/>
+        </w:numPr>
+        <w:rPr>
+          <w:b/>
+          <w:lang w:val="nb-NO"/>
+        </w:rPr>
+      </w:pPr>
+      <w:r>
+        <w:rPr>
+          <w:b/>
+          <w:lang w:val="nb-NO"/>
+        </w:rPr>
+        <w:t xml:space="preserve">Goal: </w:t>
+      </w:r>
+    </w:p>
+    <w:p>
+      <w:pPr>
+        <w:pStyle w:val="ListParagraph"/>
+        <w:numPr>
+          <w:ilvl w:val="2"/>
+          <w:numId w:val="2"/>
+        </w:numPr>
+        <w:rPr>
+          <w:b/>
+          <w:lang w:val="nb-NO"/>
+        </w:rPr>
+      </w:pPr>
+      <w:r>
+        <w:rPr>
+          <w:b/>
+          <w:lang w:val="nb-NO"/>
+        </w:rPr>
+        <w:t>Given a lexicon and a character sequence Q, return the words in the lexicon closest to Q</w:t>
+      </w:r>
+    </w:p>
+    <w:p>
+      <w:pPr>
+        <w:pStyle w:val="ListParagraph"/>
+        <w:numPr>
+          <w:ilvl w:val="1"/>
+          <w:numId w:val="2"/>
+        </w:numPr>
+        <w:rPr>
+          <w:b/>
+          <w:lang w:val="nb-NO"/>
+        </w:rPr>
+      </w:pPr>
+      <w:r>
+        <w:rPr>
+          <w:b/>
+          <w:lang w:val="nb-NO"/>
+        </w:rPr>
+        <w:t>Edit distance (Levenshtein distance)</w:t>
+      </w:r>
+    </w:p>
+    <w:p>
+      <w:pPr>
+        <w:pStyle w:val="ListParagraph"/>
+        <w:numPr>
+          <w:ilvl w:val="2"/>
+          <w:numId w:val="2"/>
+        </w:numPr>
+        <w:rPr>
+          <w:lang w:val="nb-NO"/>
+        </w:rPr>
+      </w:pPr>
+      <w:r>
+        <w:rPr>
+          <w:lang w:val="nb-NO"/>
+        </w:rPr>
+        <w:t>Given two strings S1 and S2, the minmimum number of operations to convert one to the other</w:t>
+      </w:r>
+    </w:p>
+    <w:p>
+      <w:pPr>
+        <w:pStyle w:val="ListParagraph"/>
+        <w:numPr>
+          <w:ilvl w:val="2"/>
+          <w:numId w:val="2"/>
+        </w:numPr>
+        <w:rPr>
+          <w:lang w:val="nb-NO"/>
+        </w:rPr>
+      </w:pPr>
+      <w:r>
+        <w:rPr>
+          <w:lang w:val="nb-NO"/>
+        </w:rPr>
+        <w:t>Operations are typically character-level</w:t>
+      </w:r>
+    </w:p>
+    <w:p>
+      <w:pPr>
+        <w:pStyle w:val="ListParagraph"/>
+        <w:numPr>
+          <w:ilvl w:val="3"/>
+          <w:numId w:val="2"/>
+        </w:numPr>
+        <w:rPr>
+          <w:lang w:val="nb-NO"/>
+        </w:rPr>
+      </w:pPr>
+      <w:r>
+        <w:rPr>
+          <w:lang w:val="nb-NO"/>
+        </w:rPr>
+        <w:t>Insert, delete, replace, transposition (switch)</w:t>
+      </w:r>
+    </w:p>
+    <w:p>
+      <w:pPr>
+        <w:pStyle w:val="ListParagraph"/>
+        <w:numPr>
+          <w:ilvl w:val="3"/>
+          <w:numId w:val="2"/>
+        </w:numPr>
+        <w:rPr>
+          <w:lang w:val="nb-NO"/>
+        </w:rPr>
+      </w:pPr>
+      <w:r>
+        <w:rPr>
+          <w:lang w:val="nb-NO"/>
+        </w:rPr>
+        <w:t>From dof to dog is 1</w:t>
+      </w:r>
+    </w:p>
+    <w:p>
+      <w:pPr>
+        <w:pStyle w:val="ListParagraph"/>
+        <w:numPr>
+          <w:ilvl w:val="3"/>
+          <w:numId w:val="2"/>
+        </w:numPr>
+        <w:rPr>
+          <w:lang w:val="nb-NO"/>
+        </w:rPr>
+      </w:pPr>
+      <w:r>
+        <w:rPr>
+          <w:lang w:val="nb-NO"/>
+        </w:rPr>
+        <w:t>From cat to act is 2 (or 1 if transposition is permited)</w:t>
+      </w:r>
+    </w:p>
+    <w:p>
+      <w:pPr>
+        <w:pStyle w:val="ListParagraph"/>
+        <w:numPr>
+          <w:ilvl w:val="2"/>
+          <w:numId w:val="2"/>
+        </w:numPr>
+        <w:rPr>
+          <w:lang w:val="nb-NO"/>
+        </w:rPr>
+      </w:pPr>
+      <w:r>
+        <w:rPr>
+          <w:lang w:val="nb-NO"/>
+        </w:rPr>
+        <w:t>Generally found by dynamic programming</w:t>
+      </w:r>
+    </w:p>
+    <w:p>
+      <w:pPr>
+        <w:pStyle w:val="ListParagraph"/>
+        <w:numPr>
+          <w:ilvl w:val="1"/>
+          <w:numId w:val="2"/>
+        </w:numPr>
+        <w:rPr>
+          <w:b/>
+          <w:lang w:val="nb-NO"/>
+        </w:rPr>
+      </w:pPr>
+      <w:r>
+        <w:rPr>
+          <w:b/>
+          <w:lang w:val="nb-NO"/>
+        </w:rPr>
+        <w:t>Weighted edit distance</w:t>
+      </w:r>
+    </w:p>
+    <w:p>
+      <w:pPr>
+        <w:pStyle w:val="ListParagraph"/>
+        <w:numPr>
+          <w:ilvl w:val="2"/>
+          <w:numId w:val="2"/>
+        </w:numPr>
+        <w:rPr>
+          <w:lang w:val="nb-NO"/>
+        </w:rPr>
+      </w:pPr>
+      <w:r>
+        <w:rPr>
+          <w:lang w:val="nb-NO"/>
+        </w:rPr>
+        <w:t>Edit distance, but the weight of an operation depends on the cahracter(s) involved</w:t>
+      </w:r>
+    </w:p>
+    <w:p>
+      <w:pPr>
+        <w:pStyle w:val="ListParagraph"/>
+        <w:numPr>
+          <w:ilvl w:val="3"/>
+          <w:numId w:val="2"/>
+        </w:numPr>
+        <w:rPr>
+          <w:lang w:val="nb-NO"/>
+        </w:rPr>
+      </w:pPr>
+      <w:r>
+        <w:rPr>
+          <w:lang w:val="nb-NO"/>
+        </w:rPr>
+        <w:t>Meant to capture OCR or keyboard errors</w:t>
+      </w:r>
+    </w:p>
+    <w:p>
+      <w:pPr>
+        <w:pStyle w:val="ListParagraph"/>
+        <w:numPr>
+          <w:ilvl w:val="3"/>
+          <w:numId w:val="2"/>
+        </w:numPr>
+        <w:rPr>
+          <w:lang w:val="nb-NO"/>
+        </w:rPr>
+      </w:pPr>
+      <w:r>
+        <w:rPr>
+          <w:lang w:val="nb-NO"/>
+        </w:rPr>
+        <w:t>M is more likely to be mistypes as n than as q, thus replacing ,m by n has a smaller edit distance than replacing m by q.</w:t>
+      </w:r>
+    </w:p>
+    <w:p>
+      <w:pPr>
+        <w:pStyle w:val="ListParagraph"/>
+        <w:numPr>
+          <w:ilvl w:val="3"/>
+          <w:numId w:val="2"/>
+        </w:numPr>
+        <w:rPr>
+          <w:lang w:val="nb-NO"/>
+        </w:rPr>
+      </w:pPr>
+      <w:r>
+        <w:rPr>
+          <w:lang w:val="nb-NO"/>
+        </w:rPr>
+        <w:t>This may be formulated as a probability model</w:t>
+      </w:r>
+    </w:p>
+    <w:p>
+      <w:pPr>
+        <w:pStyle w:val="ListParagraph"/>
+        <w:numPr>
+          <w:ilvl w:val="2"/>
+          <w:numId w:val="2"/>
+        </w:numPr>
+        <w:rPr>
+          <w:lang w:val="nb-NO"/>
+        </w:rPr>
+      </w:pPr>
+      <w:r>
+        <w:rPr>
+          <w:lang w:val="nb-NO"/>
+        </w:rPr>
+        <w:t>Requires weight matrix as input</w:t>
+      </w:r>
+    </w:p>
+    <w:p>
+      <w:pPr>
+        <w:pStyle w:val="ListParagraph"/>
+        <w:numPr>
+          <w:ilvl w:val="2"/>
+          <w:numId w:val="2"/>
+        </w:numPr>
+        <w:rPr>
+          <w:lang w:val="nb-NO"/>
+        </w:rPr>
+      </w:pPr>
+      <w:r>
+        <w:rPr>
+          <w:lang w:val="nb-NO"/>
+        </w:rPr>
+        <w:t>Can be implemented by modifying the dynamic programming implementations so that they handle weights</w:t>
+      </w:r>
+    </w:p>
+    <w:p>
+      <w:pPr>
+        <w:ind w:left="1800"/>
+        <w:rPr>
+          <w:b/>
+          <w:lang w:val="nb-NO"/>
+        </w:rPr>
+      </w:pPr>
+      <w:r>
+        <w:rPr>
+          <w:b/>
+          <w:lang w:val="nb-NO"/>
+        </w:rPr>
+        <w:t>Using edit distance</w:t>
+      </w:r>
+    </w:p>
+    <w:p>
+      <w:pPr>
+        <w:pStyle w:val="ListParagraph"/>
+        <w:numPr>
+          <w:ilvl w:val="2"/>
+          <w:numId w:val="2"/>
+        </w:numPr>
+        <w:rPr>
+          <w:lang w:val="nb-NO"/>
+        </w:rPr>
+      </w:pPr>
+      <w:r>
+        <w:rPr>
+          <w:lang w:val="nb-NO"/>
+        </w:rPr>
+        <w:t>Given a query, first enumerate all cahracter sequences within a preset(weighted) edit distance.</w:t>
+      </w:r>
+    </w:p>
+    <w:p>
+      <w:pPr>
+        <w:pStyle w:val="ListParagraph"/>
+        <w:numPr>
+          <w:ilvl w:val="2"/>
+          <w:numId w:val="2"/>
+        </w:numPr>
+        <w:rPr>
+          <w:lang w:val="nb-NO"/>
+        </w:rPr>
+      </w:pPr>
+      <w:r>
+        <w:rPr>
+          <w:lang w:val="nb-NO"/>
+        </w:rPr>
+        <w:t>Intersect this set with list of ‘correct’ words</w:t>
+      </w:r>
+    </w:p>
+    <w:p>
+      <w:pPr>
+        <w:pStyle w:val="ListParagraph"/>
+        <w:numPr>
+          <w:ilvl w:val="2"/>
+          <w:numId w:val="2"/>
+        </w:numPr>
+        <w:rPr>
+          <w:lang w:val="nb-NO"/>
+        </w:rPr>
+      </w:pPr>
+      <w:r>
+        <w:rPr>
+          <w:lang w:val="nb-NO"/>
+        </w:rPr>
+        <w:t>Show terms you found to user as suggestions</w:t>
+      </w:r>
+    </w:p>
+    <w:p>
+      <w:pPr>
+        <w:pStyle w:val="ListParagraph"/>
+        <w:numPr>
+          <w:ilvl w:val="2"/>
+          <w:numId w:val="2"/>
+        </w:numPr>
+        <w:rPr>
+          <w:lang w:val="nb-NO"/>
+        </w:rPr>
+      </w:pPr>
+      <w:r>
+        <w:rPr>
+          <w:lang w:val="nb-NO"/>
+        </w:rPr>
+        <w:t>Alternatively</w:t>
+      </w:r>
+    </w:p>
+    <w:p>
+      <w:pPr>
+        <w:pStyle w:val="ListParagraph"/>
+        <w:numPr>
+          <w:ilvl w:val="3"/>
+          <w:numId w:val="2"/>
+        </w:numPr>
+        <w:rPr>
+          <w:lang w:val="nb-NO"/>
+        </w:rPr>
+      </w:pPr>
+      <w:r>
+        <w:rPr>
+          <w:lang w:val="nb-NO"/>
+        </w:rPr>
+        <w:t>We can look up all possible corrections in our inverted index and return all docs (SLOW)</w:t>
+      </w:r>
+    </w:p>
+    <w:p>
+      <w:pPr>
+        <w:pStyle w:val="ListParagraph"/>
+        <w:numPr>
+          <w:ilvl w:val="3"/>
+          <w:numId w:val="2"/>
+        </w:numPr>
+        <w:rPr>
+          <w:lang w:val="nb-NO"/>
+        </w:rPr>
+      </w:pPr>
+      <w:r>
+        <w:rPr>
+          <w:lang w:val="nb-NO"/>
+        </w:rPr>
+        <w:t>We can run with a single most likely correction</w:t>
+      </w:r>
+    </w:p>
+    <w:p>
+      <w:pPr>
+        <w:pStyle w:val="ListParagraph"/>
+        <w:numPr>
+          <w:ilvl w:val="2"/>
+          <w:numId w:val="2"/>
+        </w:numPr>
+        <w:rPr>
+          <w:lang w:val="nb-NO"/>
+        </w:rPr>
+      </w:pPr>
+      <w:r>
+        <w:rPr>
+          <w:lang w:val="nb-NO"/>
+        </w:rPr>
+        <w:t>The alternatives disempower the users, but save a round of interaction with the user.</w:t>
+      </w:r>
+    </w:p>
+    <w:p>
+      <w:pPr>
+        <w:rPr>
+          <w:lang w:val="nb-NO"/>
+        </w:rPr>
+      </w:pPr>
+    </w:p>
+    <w:p>
+      <w:pPr>
+        <w:pStyle w:val="ListParagraph"/>
+        <w:numPr>
+          <w:ilvl w:val="1"/>
+          <w:numId w:val="2"/>
+        </w:numPr>
+        <w:rPr>
+          <w:b/>
+          <w:lang w:val="nb-NO"/>
+        </w:rPr>
+      </w:pPr>
+      <w:r>
+        <w:rPr>
+          <w:b/>
+          <w:lang w:val="nb-NO"/>
+        </w:rPr>
+        <w:t>N-gram overlap</w:t>
+      </w:r>
+    </w:p>
+    <w:p>
+      <w:pPr>
+        <w:pStyle w:val="ListParagraph"/>
+        <w:numPr>
+          <w:ilvl w:val="2"/>
+          <w:numId w:val="2"/>
+        </w:numPr>
+        <w:rPr>
+          <w:b/>
+          <w:lang w:val="nb-NO"/>
+        </w:rPr>
+      </w:pPr>
+      <w:r>
+        <w:rPr>
+          <w:lang w:val="nb-NO"/>
+        </w:rPr>
+        <w:t>Enumerate all the n-grams in the query string as well as in the lexicon</w:t>
+      </w:r>
+    </w:p>
+    <w:p>
+      <w:pPr>
+        <w:pStyle w:val="ListParagraph"/>
+        <w:numPr>
+          <w:ilvl w:val="2"/>
+          <w:numId w:val="2"/>
+        </w:numPr>
+        <w:rPr>
+          <w:b/>
+          <w:lang w:val="nb-NO"/>
+        </w:rPr>
+      </w:pPr>
+      <w:r>
+        <w:rPr>
+          <w:lang w:val="nb-NO"/>
+        </w:rPr>
+        <w:t>Use the n-gram index (wil-card search) to retrieve all lexicon terms matching any of the query n-grams</w:t>
+      </w:r>
+    </w:p>
+    <w:p>
+      <w:pPr>
+        <w:pStyle w:val="ListParagraph"/>
+        <w:numPr>
+          <w:ilvl w:val="2"/>
+          <w:numId w:val="2"/>
+        </w:numPr>
+        <w:rPr>
+          <w:b/>
+          <w:lang w:val="nb-NO"/>
+        </w:rPr>
+      </w:pPr>
+      <w:r>
+        <w:rPr>
+          <w:lang w:val="nb-NO"/>
+        </w:rPr>
+        <w:t>Threshold by number of mathcing n-grams</w:t>
+      </w:r>
+    </w:p>
+    <w:p>
+      <w:pPr>
+        <w:pStyle w:val="ListParagraph"/>
+        <w:numPr>
+          <w:ilvl w:val="3"/>
+          <w:numId w:val="2"/>
+        </w:numPr>
+        <w:rPr>
+          <w:b/>
+          <w:lang w:val="nb-NO"/>
+        </w:rPr>
+      </w:pPr>
+      <w:r>
+        <w:rPr>
+          <w:lang w:val="nb-NO"/>
+        </w:rPr>
+        <w:t>Variants – weight by keyboard layout, etc.</w:t>
+      </w:r>
+    </w:p>
+    <w:p>
+      <w:pPr>
+        <w:pStyle w:val="ListParagraph"/>
+        <w:numPr>
+          <w:ilvl w:val="2"/>
+          <w:numId w:val="2"/>
+        </w:numPr>
+        <w:rPr>
+          <w:b/>
+          <w:lang w:val="nb-NO"/>
+        </w:rPr>
+      </w:pPr>
+      <w:r>
+        <w:rPr>
+          <w:lang w:val="nb-NO"/>
+        </w:rPr>
+        <w:t>Example</w:t>
+      </w:r>
+    </w:p>
+    <w:p>
+      <w:pPr>
+        <w:pStyle w:val="ListParagraph"/>
+        <w:numPr>
+          <w:ilvl w:val="3"/>
+          <w:numId w:val="2"/>
+        </w:numPr>
+        <w:rPr>
+          <w:b/>
+          <w:lang w:val="nb-NO"/>
+        </w:rPr>
+      </w:pPr>
+      <w:r>
+        <w:rPr>
+          <w:lang w:val="nb-NO"/>
+        </w:rPr>
+        <w:t xml:space="preserve">Suppose the text is </w:t>
+      </w:r>
+      <w:r>
+        <w:rPr>
+          <w:b/>
+          <w:lang w:val="nb-NO"/>
+        </w:rPr>
+        <w:t>november</w:t>
+      </w:r>
+    </w:p>
+    <w:p>
+      <w:pPr>
+        <w:pStyle w:val="ListParagraph"/>
+        <w:numPr>
+          <w:ilvl w:val="4"/>
+          <w:numId w:val="2"/>
+        </w:numPr>
+        <w:rPr>
+          <w:b/>
+          <w:lang w:val="nb-NO"/>
+        </w:rPr>
+      </w:pPr>
+      <w:r>
+        <w:rPr>
+          <w:lang w:val="nb-NO"/>
+        </w:rPr>
+        <w:t xml:space="preserve">Trigrams: nov, ove, vem, </w:t>
+      </w:r>
+      <w:r>
+        <w:rPr>
+          <w:b/>
+          <w:lang w:val="nb-NO"/>
+        </w:rPr>
+        <w:t>emb, mbe, ber</w:t>
+      </w:r>
+    </w:p>
+    <w:p>
+      <w:pPr>
+        <w:pStyle w:val="ListParagraph"/>
+        <w:numPr>
+          <w:ilvl w:val="3"/>
+          <w:numId w:val="2"/>
+        </w:numPr>
+        <w:rPr>
+          <w:b/>
+          <w:lang w:val="nb-NO"/>
+        </w:rPr>
+      </w:pPr>
+      <w:r>
+        <w:rPr>
+          <w:lang w:val="nb-NO"/>
+        </w:rPr>
+        <w:t>The query is december</w:t>
+      </w:r>
+    </w:p>
+    <w:p>
+      <w:pPr>
+        <w:pStyle w:val="ListParagraph"/>
+        <w:numPr>
+          <w:ilvl w:val="4"/>
+          <w:numId w:val="2"/>
+        </w:numPr>
+        <w:rPr>
+          <w:b/>
+          <w:lang w:val="nb-NO"/>
+        </w:rPr>
+      </w:pPr>
+      <w:r>
+        <w:rPr>
+          <w:lang w:val="nb-NO"/>
+        </w:rPr>
+        <w:t xml:space="preserve">Trigrams: dec, ece, cem, </w:t>
+      </w:r>
+      <w:r>
+        <w:rPr>
+          <w:b/>
+          <w:lang w:val="nb-NO"/>
+        </w:rPr>
+        <w:t xml:space="preserve">emb, </w:t>
+      </w:r>
+      <w:r>
+        <w:rPr>
+          <w:b/>
+          <w:lang w:val="nb-NO"/>
+        </w:rPr>
+        <w:t>mbe, ber</w:t>
+      </w:r>
+    </w:p>
+    <w:p>
+      <w:pPr>
+        <w:pStyle w:val="ListParagraph"/>
+        <w:numPr>
+          <w:ilvl w:val="3"/>
+          <w:numId w:val="2"/>
+        </w:numPr>
+        <w:rPr>
+          <w:b/>
+          <w:lang w:val="nb-NO"/>
+        </w:rPr>
+      </w:pPr>
+      <w:r>
+        <w:rPr>
+          <w:lang w:val="nb-NO"/>
+        </w:rPr>
+        <w:t>3 trigrams overlap (of 6 trigrams in each term)</w:t>
+      </w:r>
+    </w:p>
+    <w:p>
+      <w:pPr>
+        <w:pStyle w:val="ListParagraph"/>
+        <w:numPr>
+          <w:ilvl w:val="3"/>
+          <w:numId w:val="2"/>
+        </w:numPr>
+        <w:rPr>
+          <w:b/>
+          <w:lang w:val="nb-NO"/>
+        </w:rPr>
+      </w:pPr>
+      <w:r>
+        <w:rPr>
+          <w:lang w:val="nb-NO"/>
+        </w:rPr>
+        <w:t>Use Jaccard coefficient to calculate overlap</w:t>
+      </w:r>
+    </w:p>
+    <w:p>
+      <w:pPr>
+        <w:pStyle w:val="ListParagraph"/>
+        <w:numPr>
+          <w:ilvl w:val="3"/>
+          <w:numId w:val="2"/>
+        </w:numPr>
+        <w:rPr>
+          <w:b/>
+          <w:lang w:val="nb-NO"/>
+        </w:rPr>
+      </w:pPr>
+      <w:r>
+        <w:rPr>
+          <w:lang w:val="nb-NO"/>
+        </w:rPr>
+        <w:t>Decide threshold to devide if you have a match, e.g. if J.C. &gt; 0.8.</w:t>
+      </w:r>
+    </w:p>
+    <w:p>
+      <w:pPr>
+        <w:pStyle w:val="ListParagraph"/>
+        <w:numPr>
+          <w:ilvl w:val="3"/>
+          <w:numId w:val="2"/>
+        </w:numPr>
+        <w:rPr>
+          <w:b/>
+          <w:lang w:val="nb-NO"/>
+        </w:rPr>
+      </w:pPr>
+      <w:r>
+        <w:rPr>
+          <w:lang w:val="nb-NO"/>
+        </w:rPr>
+        <w:t>This case the Jaccard coefficient is 0.3333333...</w:t>
+      </w:r>
+    </w:p>
+    <w:p>
+      <w:pPr>
+        <w:pStyle w:val="ListParagraph"/>
+        <w:numPr>
+          <w:ilvl w:val="2"/>
+          <w:numId w:val="2"/>
+        </w:numPr>
+        <w:rPr>
+          <w:b/>
+          <w:lang w:val="nb-NO"/>
+        </w:rPr>
+      </w:pPr>
+      <w:r>
+        <w:rPr>
+          <w:lang w:val="nb-NO"/>
+        </w:rPr>
+        <w:t>Jaccard coefficient</w:t>
+      </w:r>
+    </w:p>
+    <w:p>
+      <w:pPr>
+        <w:pStyle w:val="ListParagraph"/>
+        <w:numPr>
+          <w:ilvl w:val="3"/>
+          <w:numId w:val="2"/>
+        </w:numPr>
+        <w:rPr>
+          <w:b/>
+          <w:lang w:val="nb-NO"/>
+        </w:rPr>
+      </w:pPr>
+      <w:r>
+        <w:rPr>
+          <w:lang w:val="nb-NO"/>
+        </w:rPr>
+        <w:t>A commonly used jmeasure of overlap</w:t>
+      </w:r>
+    </w:p>
+    <w:p>
+      <w:pPr>
+        <w:pStyle w:val="ListParagraph"/>
+        <w:numPr>
+          <w:ilvl w:val="3"/>
+          <w:numId w:val="2"/>
+        </w:numPr>
+        <w:rPr>
+          <w:b/>
+          <w:lang w:val="nb-NO"/>
+        </w:rPr>
+      </w:pPr>
+      <w:r>
+        <w:rPr>
+          <w:lang w:val="nb-NO"/>
+        </w:rPr>
+        <w:t>Let X and Y be two sets</w:t>
+      </w:r>
+    </w:p>
+    <w:p>
+      <w:pPr>
+        <w:pStyle w:val="ListParagraph"/>
+        <w:numPr>
+          <w:ilvl w:val="3"/>
+          <w:numId w:val="2"/>
+        </w:numPr>
+        <w:rPr>
+          <w:b/>
+          <w:lang w:val="nb-NO"/>
+        </w:rPr>
+      </w:pPr>
+      <w:r>
+        <w:rPr>
+          <w:lang w:val="nb-NO"/>
+        </w:rPr>
+        <w:t>Jaccard coefficient is:</w:t>
+      </w:r>
+    </w:p>
+    <w:p>
+      <w:pPr>
+        <w:pStyle w:val="ListParagraph"/>
+        <w:numPr>
+          <w:ilvl w:val="4"/>
+          <w:numId w:val="2"/>
+        </w:numPr>
+        <w:rPr>
+          <w:b/>
+          <w:lang w:val="nb-NO"/>
+        </w:rPr>
+      </w:pPr>
+      <w:r>
+        <w:rPr>
+          <w:lang w:val="nb-NO"/>
+        </w:rPr>
+        <w:t>|X n Y| / |X u Y|</w:t>
+      </w:r>
+    </w:p>
+    <w:p>
+      <w:pPr>
+        <w:pStyle w:val="ListParagraph"/>
+        <w:numPr>
+          <w:ilvl w:val="3"/>
+          <w:numId w:val="2"/>
+        </w:numPr>
+        <w:rPr>
+          <w:b/>
+          <w:lang w:val="nb-NO"/>
+        </w:rPr>
+      </w:pPr>
+      <w:r>
+        <w:rPr>
+          <w:lang w:val="nb-NO"/>
+        </w:rPr>
+        <w:t>Equals 1 when X and Y have the same elements and zero when they are disjoint</w:t>
+      </w:r>
+    </w:p>
+    <w:p>
+      <w:pPr>
+        <w:pStyle w:val="ListParagraph"/>
+        <w:numPr>
+          <w:ilvl w:val="3"/>
+          <w:numId w:val="2"/>
+        </w:numPr>
+        <w:rPr>
+          <w:b/>
+          <w:lang w:val="nb-NO"/>
+        </w:rPr>
+      </w:pPr>
+      <w:r>
+        <w:rPr>
+          <w:lang w:val="nb-NO"/>
+        </w:rPr>
+        <w:t>X and Y do not have to be the same size</w:t>
+      </w:r>
+    </w:p>
+    <w:p>
+      <w:pPr>
+        <w:pStyle w:val="ListParagraph"/>
+        <w:numPr>
+          <w:ilvl w:val="3"/>
+          <w:numId w:val="2"/>
+        </w:numPr>
+        <w:rPr>
+          <w:b/>
+          <w:lang w:val="nb-NO"/>
+        </w:rPr>
+      </w:pPr>
+      <w:r>
+        <w:rPr>
+          <w:lang w:val="nb-NO"/>
+        </w:rPr>
+        <w:t>Always assigns number between 0 and 1</w:t>
+      </w:r>
+    </w:p>
+    <w:p>
+      <w:pPr>
+        <w:pStyle w:val="ListParagraph"/>
+        <w:rPr>
+          <w:b/>
+        </w:rPr>
+      </w:pPr>
+    </w:p>
+    <w:p>
+      <w:pPr>
+        <w:pStyle w:val="ListParagraph"/>
+        <w:numPr>
+          <w:ilvl w:val="0"/>
+          <w:numId w:val="2"/>
+        </w:numPr>
+      </w:pPr>
+      <w:r>
+        <w:rPr>
+          <w:b/>
+        </w:rPr>
+        <w:t>Context sensitive spell correction</w:t>
+      </w:r>
+    </w:p>
+    <w:p>
+      <w:pPr>
+        <w:pStyle w:val="ListParagraph"/>
+        <w:numPr>
+          <w:ilvl w:val="1"/>
+          <w:numId w:val="2"/>
+        </w:numPr>
+      </w:pPr>
+      <w:r>
+        <w:t>Need surrounding context to catch this</w:t>
+      </w:r>
+    </w:p>
+    <w:p>
+      <w:pPr>
+        <w:pStyle w:val="ListParagraph"/>
+        <w:numPr>
+          <w:ilvl w:val="1"/>
+          <w:numId w:val="2"/>
+        </w:numPr>
+      </w:pPr>
+      <w:r>
+        <w:t xml:space="preserve">First idea: </w:t>
+      </w:r>
+    </w:p>
+    <w:p>
+      <w:pPr>
+        <w:pStyle w:val="ListParagraph"/>
+        <w:numPr>
+          <w:ilvl w:val="2"/>
+          <w:numId w:val="2"/>
+        </w:numPr>
+      </w:pPr>
+      <w:r>
+        <w:t>retrieve dictionary terms close (in weighted edit distance) to each query term</w:t>
+      </w:r>
+    </w:p>
+    <w:p>
+      <w:pPr>
+        <w:pStyle w:val="ListParagraph"/>
+        <w:numPr>
+          <w:ilvl w:val="2"/>
+          <w:numId w:val="2"/>
+        </w:numPr>
+      </w:pPr>
+      <w:r>
+        <w:t>now try all possible resulting phrases with one word ‘fixed’ at a time</w:t>
+      </w:r>
+    </w:p>
+    <w:p>
+      <w:pPr>
+        <w:pStyle w:val="ListParagraph"/>
+        <w:numPr>
+          <w:ilvl w:val="3"/>
+          <w:numId w:val="2"/>
+        </w:numPr>
+      </w:pPr>
+      <w:r>
+        <w:t>flew from Heathrow</w:t>
+      </w:r>
+    </w:p>
+    <w:p>
+      <w:pPr>
+        <w:pStyle w:val="ListParagraph"/>
+        <w:numPr>
+          <w:ilvl w:val="3"/>
+          <w:numId w:val="2"/>
+        </w:numPr>
+      </w:pPr>
+      <w:r>
+        <w:t>fled form Heathrow</w:t>
+      </w:r>
+    </w:p>
+    <w:p>
+      <w:pPr>
+        <w:pStyle w:val="ListParagraph"/>
+        <w:numPr>
+          <w:ilvl w:val="3"/>
+          <w:numId w:val="2"/>
+        </w:numPr>
+      </w:pPr>
+      <w:r>
+        <w:t>flea form Heathrow</w:t>
+      </w:r>
+    </w:p>
+    <w:p>
+      <w:pPr>
+        <w:pStyle w:val="ListParagraph"/>
+        <w:numPr>
+          <w:ilvl w:val="2"/>
+          <w:numId w:val="2"/>
+        </w:numPr>
+        <w:rPr>
+          <w:b/>
+        </w:rPr>
+      </w:pPr>
+      <w:r>
+        <w:rPr>
+          <w:b/>
+        </w:rPr>
+        <w:t>Hit based spelling correction</w:t>
+      </w:r>
+    </w:p>
+    <w:p>
+      <w:pPr>
+        <w:pStyle w:val="ListParagraph"/>
+        <w:numPr>
+          <w:ilvl w:val="3"/>
+          <w:numId w:val="2"/>
+        </w:numPr>
+      </w:pPr>
+      <w:r>
+        <w:rPr>
+          <w:b/>
+        </w:rPr>
+        <w:t>Suggest the alternative that has lots of hits</w:t>
+      </w:r>
+    </w:p>
+    <w:p>
+      <w:pPr>
+        <w:pStyle w:val="ListParagraph"/>
+        <w:numPr>
+          <w:ilvl w:val="1"/>
+          <w:numId w:val="2"/>
+        </w:numPr>
+      </w:pPr>
+      <w:r>
+        <w:t>Another approach</w:t>
+      </w:r>
+    </w:p>
+    <w:p>
+      <w:pPr>
+        <w:pStyle w:val="ListParagraph"/>
+        <w:numPr>
+          <w:ilvl w:val="2"/>
+          <w:numId w:val="2"/>
+        </w:numPr>
+      </w:pPr>
+      <w:r>
+        <w:t>Break phrase query into a conjunction of Biwords.</w:t>
+      </w:r>
+    </w:p>
+    <w:p>
+      <w:pPr>
+        <w:pStyle w:val="ListParagraph"/>
+        <w:numPr>
+          <w:ilvl w:val="2"/>
+          <w:numId w:val="2"/>
+        </w:numPr>
+      </w:pPr>
+      <w:r>
+        <w:t>Look for Biwords that need only one term corrected.</w:t>
+      </w:r>
+    </w:p>
+    <w:p>
+      <w:pPr>
+        <w:pStyle w:val="ListParagraph"/>
+        <w:numPr>
+          <w:ilvl w:val="2"/>
+          <w:numId w:val="2"/>
+        </w:numPr>
+      </w:pPr>
+      <w:r>
+        <w:t>Enumerate only phrases containing ‘common’ Biwords.</w:t>
+      </w:r>
+    </w:p>
+    <w:p>
+      <w:pPr>
+        <w:pStyle w:val="ListParagraph"/>
+        <w:numPr>
+          <w:ilvl w:val="0"/>
+          <w:numId w:val="2"/>
+        </w:numPr>
+      </w:pPr>
+      <w:r>
+        <w:t>General issues in spell correction</w:t>
+      </w:r>
+    </w:p>
+    <w:p>
+      <w:pPr>
+        <w:pStyle w:val="ListParagraph"/>
+        <w:numPr>
+          <w:ilvl w:val="1"/>
+          <w:numId w:val="2"/>
+        </w:numPr>
+      </w:pPr>
+      <w:r>
+        <w:t>We enumerate multiple alternatives for ‘did you mean?’</w:t>
+      </w:r>
+    </w:p>
+    <w:p>
+      <w:pPr>
+        <w:pStyle w:val="ListParagraph"/>
+        <w:numPr>
+          <w:ilvl w:val="1"/>
+          <w:numId w:val="2"/>
+        </w:numPr>
+      </w:pPr>
+      <w:r>
+        <w:t>Need to figure out which to present to the user</w:t>
+      </w:r>
+    </w:p>
+    <w:p>
+      <w:pPr>
+        <w:pStyle w:val="ListParagraph"/>
+        <w:numPr>
+          <w:ilvl w:val="2"/>
+          <w:numId w:val="2"/>
+        </w:numPr>
+      </w:pPr>
+      <w:r>
+        <w:lastRenderedPageBreak/>
+        <w:t>The alternative hitting most docs</w:t>
+      </w:r>
+    </w:p>
+    <w:p>
+      <w:pPr>
+        <w:pStyle w:val="ListParagraph"/>
+        <w:numPr>
+          <w:ilvl w:val="2"/>
+          <w:numId w:val="2"/>
+        </w:numPr>
+      </w:pPr>
+      <w:r>
+        <w:t>Query log analysis</w:t>
+      </w:r>
+    </w:p>
+    <w:p>
+      <w:pPr>
+        <w:pStyle w:val="ListParagraph"/>
+        <w:numPr>
+          <w:ilvl w:val="1"/>
+          <w:numId w:val="2"/>
+        </w:numPr>
+      </w:pPr>
+      <w:r>
+        <w:t>More generally, rank alternatives by probability.</w:t>
+      </w:r>
+    </w:p>
+    <w:p>
+      <w:r>
+        <w:rPr>
+          <w:b/>
+        </w:rPr>
+        <w:t>Soundex</w:t>
+      </w:r>
+    </w:p>
+    <w:p>
+      <w:pPr>
+        <w:pStyle w:val="ListParagraph"/>
+        <w:numPr>
+          <w:ilvl w:val="0"/>
+          <w:numId w:val="2"/>
+        </w:numPr>
+      </w:pPr>
+      <w:r>
+        <w:t>Turn every token to be indexed into 4-character reduced form</w:t>
+      </w:r>
+    </w:p>
+    <w:p>
+      <w:pPr>
+        <w:pStyle w:val="ListParagraph"/>
+        <w:numPr>
+          <w:ilvl w:val="0"/>
+          <w:numId w:val="2"/>
+        </w:numPr>
+      </w:pPr>
+      <w:r>
+        <w:t>Do the same with query terms</w:t>
+      </w:r>
+    </w:p>
+    <w:p>
+      <w:pPr>
+        <w:pStyle w:val="ListParagraph"/>
+        <w:numPr>
+          <w:ilvl w:val="0"/>
+          <w:numId w:val="2"/>
+        </w:numPr>
+      </w:pPr>
+      <w:r>
+        <w:t>Build and search in index on the reduced forms</w:t>
+      </w:r>
+    </w:p>
+    <w:p>
+      <w:pPr>
+        <w:pStyle w:val="ListParagraph"/>
+        <w:numPr>
+          <w:ilvl w:val="1"/>
+          <w:numId w:val="2"/>
+        </w:numPr>
+      </w:pPr>
+      <w:r>
+        <w:t>When the query calls for a Soundex match</w:t>
+      </w:r>
+    </w:p>
+    <w:p>
+      <w:pPr>
+        <w:pStyle w:val="ListParagraph"/>
+        <w:numPr>
+          <w:ilvl w:val="0"/>
+          <w:numId w:val="2"/>
+        </w:numPr>
+      </w:pPr>
+      <w:r>
+        <w:t>Typical algorithm</w:t>
+      </w:r>
+    </w:p>
+    <w:p>
+      <w:pPr>
+        <w:pStyle w:val="ListParagraph"/>
+        <w:numPr>
+          <w:ilvl w:val="0"/>
+          <w:numId w:val="3"/>
+        </w:numPr>
+      </w:pPr>
+      <w:r>
+        <w:t>Retain the first letter of the word</w:t>
+      </w:r>
+    </w:p>
+    <w:p>
+      <w:pPr>
+        <w:pStyle w:val="ListParagraph"/>
+        <w:numPr>
+          <w:ilvl w:val="0"/>
+          <w:numId w:val="3"/>
+        </w:numPr>
+      </w:pPr>
+      <w:r>
+        <w:t>Change all occurrences of the following letters to ‘0’(zero)</w:t>
+      </w:r>
+    </w:p>
+    <w:p>
+      <w:pPr>
+        <w:pStyle w:val="ListParagraph"/>
+        <w:numPr>
+          <w:ilvl w:val="1"/>
+          <w:numId w:val="3"/>
+        </w:numPr>
+      </w:pPr>
+      <w:r>
+        <w:t>A, E, I, O, U, H, W, Y</w:t>
+      </w:r>
+    </w:p>
+    <w:p>
+      <w:pPr>
+        <w:pStyle w:val="ListParagraph"/>
+        <w:numPr>
+          <w:ilvl w:val="0"/>
+          <w:numId w:val="3"/>
+        </w:numPr>
+      </w:pPr>
+      <w:r>
+        <w:t>Change letters to digits as follows</w:t>
+      </w:r>
+    </w:p>
+    <w:p>
+      <w:pPr>
+        <w:pStyle w:val="ListParagraph"/>
+        <w:numPr>
+          <w:ilvl w:val="1"/>
+          <w:numId w:val="3"/>
+        </w:numPr>
+      </w:pPr>
+      <w:r>
+        <w:t>B, F, P, V -&gt; 1</w:t>
+      </w:r>
+    </w:p>
+    <w:p>
+      <w:pPr>
+        <w:pStyle w:val="ListParagraph"/>
+        <w:numPr>
+          <w:ilvl w:val="1"/>
+          <w:numId w:val="3"/>
+        </w:numPr>
+      </w:pPr>
+      <w:r>
+        <w:t>C, G, J, K, Q, S, X, Z -&gt; 2</w:t>
+      </w:r>
+    </w:p>
+    <w:p>
+      <w:pPr>
+        <w:pStyle w:val="ListParagraph"/>
+        <w:numPr>
+          <w:ilvl w:val="1"/>
+          <w:numId w:val="3"/>
+        </w:numPr>
+      </w:pPr>
+      <w:r>
+        <w:t>D, T -&gt; 3</w:t>
+      </w:r>
+    </w:p>
+    <w:p>
+      <w:pPr>
+        <w:pStyle w:val="ListParagraph"/>
+        <w:numPr>
+          <w:ilvl w:val="1"/>
+          <w:numId w:val="3"/>
+        </w:numPr>
+      </w:pPr>
+      <w:r>
+        <w:t>L -&gt; 4</w:t>
+      </w:r>
+    </w:p>
+    <w:p>
+      <w:pPr>
+        <w:pStyle w:val="ListParagraph"/>
+        <w:numPr>
+          <w:ilvl w:val="1"/>
+          <w:numId w:val="3"/>
+        </w:numPr>
+      </w:pPr>
+      <w:r>
+        <w:t>M, N -&gt; 5</w:t>
+      </w:r>
+    </w:p>
+    <w:p>
+      <w:pPr>
+        <w:pStyle w:val="ListParagraph"/>
+        <w:numPr>
+          <w:ilvl w:val="1"/>
+          <w:numId w:val="3"/>
+        </w:numPr>
+      </w:pPr>
+      <w:r>
+        <w:t>R -&gt; 6</w:t>
+      </w:r>
+    </w:p>
+    <w:p>
+      <w:pPr>
+        <w:pStyle w:val="ListParagraph"/>
+        <w:numPr>
+          <w:ilvl w:val="0"/>
+          <w:numId w:val="3"/>
+        </w:numPr>
+      </w:pPr>
+      <w:r>
+        <w:t>Remove all pairs of consecutive digits</w:t>
+      </w:r>
+    </w:p>
+    <w:p>
+      <w:pPr>
+        <w:pStyle w:val="ListParagraph"/>
+        <w:numPr>
+          <w:ilvl w:val="0"/>
+          <w:numId w:val="3"/>
+        </w:numPr>
+      </w:pPr>
+      <w:r>
+        <w:t>Remove all zeros from the resulting string</w:t>
+      </w:r>
+    </w:p>
+    <w:p>
+      <w:pPr>
+        <w:pStyle w:val="ListParagraph"/>
+        <w:numPr>
+          <w:ilvl w:val="0"/>
+          <w:numId w:val="3"/>
+        </w:numPr>
+      </w:pPr>
+      <w:r>
+        <w:t>Pad the resulting string with trailing zeros and return the first four positions, which will be in the form</w:t>
+      </w:r>
+    </w:p>
+    <w:p>
+      <w:pPr>
+        <w:pStyle w:val="ListParagraph"/>
+        <w:numPr>
+          <w:ilvl w:val="1"/>
+          <w:numId w:val="3"/>
+        </w:numPr>
+      </w:pPr>
+      <w:r>
+        <w:t xml:space="preserve">Uppercase </w:t>
+      </w:r>
+      <w:proofErr w:type="gramStart"/>
+      <w:r>
+        <w:t>letter ,</w:t>
+      </w:r>
+      <w:proofErr w:type="gramEnd"/>
+      <w:r>
+        <w:t xml:space="preserve"> digit, digit, digit</w:t>
+      </w:r>
+    </w:p>
+    <w:p>
+      <w:pPr>
+        <w:pStyle w:val="ListParagraph"/>
+        <w:ind w:firstLine="720"/>
+      </w:pPr>
+    </w:p>
+    <w:p>
+      <w:pPr>
+        <w:pStyle w:val="ListParagraph"/>
+        <w:ind w:firstLine="720"/>
+      </w:pPr>
+      <w:proofErr w:type="spellStart"/>
+      <w:r>
+        <w:t>E.g</w:t>
+      </w:r>
+      <w:proofErr w:type="spellEnd"/>
+      <w:r>
+        <w:t>, Herman becomes H655</w:t>
+      </w:r>
+    </w:p>
+    <w:p>
+      <w:pPr>
+        <w:pStyle w:val="ListParagraph"/>
+        <w:numPr>
+          <w:ilvl w:val="0"/>
+          <w:numId w:val="2"/>
+        </w:numPr>
+      </w:pPr>
+      <w:r>
+        <w:t>Soundex is the classic algorithm, provided by most databases (Oracle, Microsoft…)</w:t>
+      </w:r>
+    </w:p>
+    <w:p>
+      <w:pPr>
+        <w:pStyle w:val="ListParagraph"/>
+        <w:numPr>
+          <w:ilvl w:val="0"/>
+          <w:numId w:val="2"/>
+        </w:numPr>
+      </w:pPr>
+      <w:r>
+        <w:t>OKEY for high recall tasks, e.g. name searching for Interpol, though biased to names of certain nationalities.</w:t>
+      </w:r>
+    </w:p>
+    <w:p>
+      <w:pPr>
+        <w:pStyle w:val="ListParagraph"/>
+        <w:numPr>
+          <w:ilvl w:val="0"/>
+          <w:numId w:val="2"/>
+        </w:numPr>
+      </w:pPr>
+      <w:r>
+        <w:t>Research shows that other algorithms for phonet</w:t>
       </w:r>
       <w:bookmarkStart w:id="0" w:name="_GoBack"/>
       <w:bookmarkEnd w:id="0"/>
+      <w:r>
+        <w:t>ic matching perform much better in the context of IR.</w:t>
+      </w:r>
     </w:p>
     <w:sectPr>
       <w:pgSz w:w="12240" w:h="15840"/>
@@ -4327,11 +7856,103 @@
       </w:rPr>
     </w:lvl>
   </w:abstractNum>
+  <w:abstractNum w:abstractNumId="2" w15:restartNumberingAfterBreak="0">
+    <w:nsid w:val="273B3001"/>
+    <w:multiLevelType w:val="hybridMultilevel"/>
+    <w:tmpl w:val="B37060E0"/>
+    <w:lvl w:ilvl="0" w:tplc="EA52D7A6">
+      <w:start w:val="1"/>
+      <w:numFmt w:val="decimal"/>
+      <w:lvlText w:val="%1."/>
+      <w:lvlJc w:val="left"/>
+      <w:pPr>
+        <w:ind w:left="1800" w:hanging="360"/>
+      </w:pPr>
+      <w:rPr>
+        <w:rFonts w:hint="default"/>
+      </w:rPr>
+    </w:lvl>
+    <w:lvl w:ilvl="1" w:tplc="04090019">
+      <w:start w:val="1"/>
+      <w:numFmt w:val="lowerLetter"/>
+      <w:lvlText w:val="%2."/>
+      <w:lvlJc w:val="left"/>
+      <w:pPr>
+        <w:ind w:left="2520" w:hanging="360"/>
+      </w:pPr>
+    </w:lvl>
+    <w:lvl w:ilvl="2" w:tplc="0409001B" w:tentative="1">
+      <w:start w:val="1"/>
+      <w:numFmt w:val="lowerRoman"/>
+      <w:lvlText w:val="%3."/>
+      <w:lvlJc w:val="right"/>
+      <w:pPr>
+        <w:ind w:left="3240" w:hanging="180"/>
+      </w:pPr>
+    </w:lvl>
+    <w:lvl w:ilvl="3" w:tplc="0409000F" w:tentative="1">
+      <w:start w:val="1"/>
+      <w:numFmt w:val="decimal"/>
+      <w:lvlText w:val="%4."/>
+      <w:lvlJc w:val="left"/>
+      <w:pPr>
+        <w:ind w:left="3960" w:hanging="360"/>
+      </w:pPr>
+    </w:lvl>
+    <w:lvl w:ilvl="4" w:tplc="04090019" w:tentative="1">
+      <w:start w:val="1"/>
+      <w:numFmt w:val="lowerLetter"/>
+      <w:lvlText w:val="%5."/>
+      <w:lvlJc w:val="left"/>
+      <w:pPr>
+        <w:ind w:left="4680" w:hanging="360"/>
+      </w:pPr>
+    </w:lvl>
+    <w:lvl w:ilvl="5" w:tplc="0409001B" w:tentative="1">
+      <w:start w:val="1"/>
+      <w:numFmt w:val="lowerRoman"/>
+      <w:lvlText w:val="%6."/>
+      <w:lvlJc w:val="right"/>
+      <w:pPr>
+        <w:ind w:left="5400" w:hanging="180"/>
+      </w:pPr>
+    </w:lvl>
+    <w:lvl w:ilvl="6" w:tplc="0409000F" w:tentative="1">
+      <w:start w:val="1"/>
+      <w:numFmt w:val="decimal"/>
+      <w:lvlText w:val="%7."/>
+      <w:lvlJc w:val="left"/>
+      <w:pPr>
+        <w:ind w:left="6120" w:hanging="360"/>
+      </w:pPr>
+    </w:lvl>
+    <w:lvl w:ilvl="7" w:tplc="04090019" w:tentative="1">
+      <w:start w:val="1"/>
+      <w:numFmt w:val="lowerLetter"/>
+      <w:lvlText w:val="%8."/>
+      <w:lvlJc w:val="left"/>
+      <w:pPr>
+        <w:ind w:left="6840" w:hanging="360"/>
+      </w:pPr>
+    </w:lvl>
+    <w:lvl w:ilvl="8" w:tplc="0409001B" w:tentative="1">
+      <w:start w:val="1"/>
+      <w:numFmt w:val="lowerRoman"/>
+      <w:lvlText w:val="%9."/>
+      <w:lvlJc w:val="right"/>
+      <w:pPr>
+        <w:ind w:left="7560" w:hanging="180"/>
+      </w:pPr>
+    </w:lvl>
+  </w:abstractNum>
   <w:num w:numId="1">
     <w:abstractNumId w:val="0"/>
   </w:num>
   <w:num w:numId="2">
     <w:abstractNumId w:val="1"/>
+  </w:num>
+  <w:num w:numId="3">
+    <w:abstractNumId w:val="2"/>
   </w:num>
 </w:numbering>
 </file>

</xml_diff>